<commit_message>
section one is done
</commit_message>
<xml_diff>
--- a/Lecture-2/Lecture-2-2.docx
+++ b/Lecture-2/Lecture-2-2.docx
@@ -3,6 +3,461 @@
 <w:document xmlns:wpc="http://schemas.microsoft.com/office/word/2010/wordprocessingCanvas" xmlns:cx="http://schemas.microsoft.com/office/drawing/2014/chartex" xmlns:cx1="http://schemas.microsoft.com/office/drawing/2015/9/8/chartex" xmlns:mc="http://schemas.openxmlformats.org/markup-compatibility/2006" xmlns:o="urn:schemas-microsoft-com:office:office" xmlns:r="http://schemas.openxmlformats.org/officeDocument/2006/relationships" xmlns:m="http://schemas.openxmlformats.org/officeDocument/2006/math" xmlns:v="urn:schemas-microsoft-com:vml" xmlns:wp14="http://schemas.microsoft.com/office/word/2010/wordprocessingDrawing" xmlns:wp="http://schemas.openxmlformats.org/drawingml/2006/wordprocessingDrawing" xmlns:w10="urn:schemas-microsoft-com:office:word" xmlns:w="http://schemas.openxmlformats.org/wordprocessingml/2006/main" xmlns:w14="http://schemas.microsoft.com/office/word/2010/wordml" xmlns:w15="http://schemas.microsoft.com/office/word/2012/wordml" xmlns:w16se="http://schemas.microsoft.com/office/word/2015/wordml/symex" xmlns:wpg="http://schemas.microsoft.com/office/word/2010/wordprocessingGroup" xmlns:wpi="http://schemas.microsoft.com/office/word/2010/wordprocessingInk" xmlns:wne="http://schemas.microsoft.com/office/word/2006/wordml" xmlns:wps="http://schemas.microsoft.com/office/word/2010/wordprocessingShape" mc:Ignorable="w14 w15 w16se wp14">
   <w:body>
     <w:p>
+      <w:pPr>
+        <w:bidi/>
+        <w:ind w:left="720"/>
+        <w:rPr>
+          <w:rFonts w:asciiTheme="minorBidi" w:hAnsiTheme="minorBidi" w:cs="B Nazanin"/>
+          <w:b/>
+          <w:bCs/>
+          <w:sz w:val="44"/>
+          <w:szCs w:val="44"/>
+          <w:rtl/>
+          <w:lang w:bidi="fa-IR"/>
+        </w:rPr>
+      </w:pPr>
+      <w:r>
+        <w:rPr>
+          <w:rFonts w:asciiTheme="minorBidi" w:hAnsiTheme="minorBidi" w:cs="B Nazanin"/>
+          <w:b/>
+          <w:bCs/>
+          <w:sz w:val="44"/>
+          <w:szCs w:val="44"/>
+          <w:rtl/>
+          <w:lang w:bidi="fa-IR"/>
+        </w:rPr>
+        <w:t>سیستم عامل</w:t>
+      </w:r>
+    </w:p>
+    <w:p>
+      <w:pPr>
+        <w:bidi/>
+        <w:ind w:left="720"/>
+        <w:rPr>
+          <w:rFonts w:asciiTheme="minorBidi" w:hAnsiTheme="minorBidi" w:cs="B Nazanin"/>
+          <w:b/>
+          <w:bCs/>
+          <w:sz w:val="44"/>
+          <w:szCs w:val="44"/>
+          <w:rtl/>
+          <w:lang w:bidi="fa-IR"/>
+        </w:rPr>
+      </w:pPr>
+    </w:p>
+    <w:p>
+      <w:pPr>
+        <w:bidi/>
+        <w:ind w:left="720"/>
+        <w:rPr>
+          <w:rFonts w:asciiTheme="minorBidi" w:hAnsiTheme="minorBidi" w:cs="B Nazanin"/>
+          <w:b/>
+          <w:bCs/>
+          <w:sz w:val="44"/>
+          <w:szCs w:val="44"/>
+          <w:rtl/>
+          <w:lang w:bidi="fa-IR"/>
+        </w:rPr>
+      </w:pPr>
+      <w:r>
+        <w:rPr>
+          <w:rFonts w:asciiTheme="minorBidi" w:hAnsiTheme="minorBidi" w:cs="B Nazanin"/>
+          <w:b/>
+          <w:bCs/>
+          <w:sz w:val="44"/>
+          <w:szCs w:val="44"/>
+          <w:rtl/>
+          <w:lang w:bidi="fa-IR"/>
+        </w:rPr>
+        <w:t>انواع سیستم عامل از نظر ساختاری</w:t>
+      </w:r>
+    </w:p>
+    <w:p>
+      <w:pPr>
+        <w:bidi/>
+        <w:ind w:left="720"/>
+        <w:rPr>
+          <w:rFonts w:asciiTheme="minorBidi" w:hAnsiTheme="minorBidi" w:cs="B Nazanin"/>
+          <w:b/>
+          <w:bCs/>
+          <w:color w:val="70AD47" w:themeColor="accent6"/>
+          <w:sz w:val="40"/>
+          <w:szCs w:val="40"/>
+          <w:u w:val="single"/>
+          <w:rtl/>
+          <w:lang w:bidi="fa-IR"/>
+        </w:rPr>
+      </w:pPr>
+      <w:r>
+        <w:rPr>
+          <w:rFonts w:asciiTheme="minorBidi" w:hAnsiTheme="minorBidi" w:cs="B Nazanin"/>
+          <w:b/>
+          <w:bCs/>
+          <w:color w:val="70AD47" w:themeColor="accent6"/>
+          <w:sz w:val="40"/>
+          <w:szCs w:val="40"/>
+          <w:u w:val="single"/>
+          <w:rtl/>
+          <w:lang w:bidi="fa-IR"/>
+        </w:rPr>
+        <w:t>یکپارچه (ساده)</w:t>
+      </w:r>
+    </w:p>
+    <w:p>
+      <w:pPr>
+        <w:bidi/>
+        <w:ind w:left="720"/>
+        <w:rPr>
+          <w:rFonts w:asciiTheme="minorBidi" w:hAnsiTheme="minorBidi" w:cs="B Nazanin"/>
+          <w:sz w:val="40"/>
+          <w:szCs w:val="40"/>
+          <w:lang w:bidi="fa-IR"/>
+        </w:rPr>
+      </w:pPr>
+      <w:r>
+        <w:rPr>
+          <w:rFonts w:asciiTheme="minorBidi" w:hAnsiTheme="minorBidi" w:cs="B Nazanin"/>
+          <w:sz w:val="40"/>
+          <w:szCs w:val="40"/>
+          <w:rtl/>
+          <w:lang w:bidi="fa-IR"/>
+        </w:rPr>
+        <w:t>ساده ترین</w:t>
+      </w:r>
+      <w:r>
+        <w:rPr>
+          <w:rFonts w:asciiTheme="minorBidi" w:hAnsiTheme="minorBidi" w:cs="B Nazanin"/>
+          <w:sz w:val="40"/>
+          <w:szCs w:val="40"/>
+          <w:rtl/>
+          <w:lang w:bidi="fa-IR"/>
+        </w:rPr>
+        <w:t xml:space="preserve"> ساختار برای سیستم ع</w:t>
+      </w:r>
+      <w:r>
+        <w:rPr>
+          <w:rFonts w:asciiTheme="minorBidi" w:hAnsiTheme="minorBidi" w:cs="B Nazanin"/>
+          <w:sz w:val="40"/>
+          <w:szCs w:val="40"/>
+          <w:rtl/>
+          <w:lang w:bidi="fa-IR"/>
+        </w:rPr>
+        <w:t xml:space="preserve">امل است در این ساختار واسط ها و سطوح عملکرد به خوبی از هم تفکیک نشده اند و برنامه های کاربردی می توانند به روال </w:t>
+      </w:r>
+      <w:r>
+        <w:rPr>
+          <w:rFonts w:asciiTheme="minorBidi" w:hAnsiTheme="minorBidi" w:cs="B Nazanin"/>
+          <w:sz w:val="40"/>
+          <w:szCs w:val="40"/>
+          <w:lang w:bidi="fa-IR"/>
+        </w:rPr>
+        <w:t xml:space="preserve"> i/o</w:t>
+      </w:r>
+      <w:r>
+        <w:rPr>
+          <w:rFonts w:asciiTheme="minorBidi" w:hAnsiTheme="minorBidi" w:cs="B Nazanin"/>
+          <w:sz w:val="40"/>
+          <w:szCs w:val="40"/>
+          <w:rtl/>
+          <w:lang w:bidi="fa-IR"/>
+        </w:rPr>
+        <w:t>(</w:t>
+      </w:r>
+      <w:r>
+        <w:rPr>
+          <w:rFonts w:asciiTheme="minorBidi" w:hAnsiTheme="minorBidi" w:cs="B Nazanin"/>
+          <w:sz w:val="40"/>
+          <w:szCs w:val="40"/>
+          <w:rtl/>
+          <w:lang w:bidi="fa-IR"/>
+        </w:rPr>
+        <w:t>ورودی و خروجی</w:t>
+      </w:r>
+      <w:r>
+        <w:rPr>
+          <w:rFonts w:asciiTheme="minorBidi" w:hAnsiTheme="minorBidi" w:cs="B Nazanin"/>
+          <w:sz w:val="40"/>
+          <w:szCs w:val="40"/>
+          <w:rtl/>
+          <w:lang w:bidi="fa-IR"/>
+        </w:rPr>
+        <w:t xml:space="preserve">) </w:t>
+      </w:r>
+      <w:r>
+        <w:rPr>
+          <w:rFonts w:asciiTheme="minorBidi" w:hAnsiTheme="minorBidi" w:cs="B Nazanin"/>
+          <w:sz w:val="40"/>
+          <w:szCs w:val="40"/>
+          <w:rtl/>
+          <w:lang w:bidi="fa-IR"/>
+        </w:rPr>
+        <w:t>دستیابی داشته باشند و مستقیما بر روی مانیتور یا دیسک بنویسند</w:t>
+      </w:r>
+    </w:p>
+    <w:p>
+      <w:pPr>
+        <w:bidi/>
+        <w:ind w:left="720"/>
+        <w:rPr>
+          <w:rFonts w:asciiTheme="minorBidi" w:hAnsiTheme="minorBidi" w:cs="B Nazanin"/>
+          <w:sz w:val="40"/>
+          <w:szCs w:val="40"/>
+          <w:rtl/>
+          <w:lang w:bidi="fa-IR"/>
+        </w:rPr>
+      </w:pPr>
+      <w:r>
+        <w:rPr>
+          <w:rFonts w:asciiTheme="minorBidi" w:hAnsiTheme="minorBidi" w:cs="B Nazanin" w:hint="cs"/>
+          <w:sz w:val="40"/>
+          <w:szCs w:val="40"/>
+          <w:rtl/>
+          <w:lang w:bidi="fa-IR"/>
+        </w:rPr>
+        <w:t>اغلب سیستم عامل های تجازی. ساختار های خوش تعریفی ندارند</w:t>
+      </w:r>
+      <w:r>
+        <w:rPr>
+          <w:rFonts w:asciiTheme="minorBidi" w:hAnsiTheme="minorBidi" w:cs="B Nazanin" w:hint="cs"/>
+          <w:sz w:val="40"/>
+          <w:szCs w:val="40"/>
+          <w:rtl/>
+          <w:lang w:bidi="fa-IR"/>
+        </w:rPr>
+        <w:t xml:space="preserve"> غالبا چنین سیستم هایی به صورت سیستم هال کوچیک ساده و محدود شروع به کار می کنند و سپس نسبت به حوزه اصلی خود رشد می کنند</w:t>
+      </w:r>
+    </w:p>
+    <w:p>
+      <w:pPr>
+        <w:bidi/>
+        <w:ind w:left="720"/>
+        <w:jc w:val="center"/>
+        <w:rPr>
+          <w:rFonts w:asciiTheme="minorBidi" w:hAnsiTheme="minorBidi" w:cs="B Nazanin"/>
+          <w:sz w:val="40"/>
+          <w:szCs w:val="40"/>
+          <w:lang w:bidi="fa-IR"/>
+        </w:rPr>
+      </w:pPr>
+      <w:r>
+        <w:rPr>
+          <w:rFonts w:asciiTheme="minorBidi" w:hAnsiTheme="minorBidi" w:cs="B Nazanin"/>
+          <w:noProof/>
+          <w:sz w:val="40"/>
+          <w:szCs w:val="40"/>
+        </w:rPr>
+        <w:drawing>
+          <wp:inline distT="0" distB="0" distL="0" distR="0">
+            <wp:extent cx="1015644" cy="1085850"/>
+            <wp:effectExtent l="0" t="0" r="0" b="0"/>
+            <wp:docPr id="3" name="Picture 3" descr="C:\Users\alisharify\AppData\Local\Microsoft\Windows\INetCache\Content.MSO\D017EBC8.tmp"/>
+            <wp:cNvGraphicFramePr>
+              <a:graphicFrameLocks xmlns:a="http://schemas.openxmlformats.org/drawingml/2006/main" noChangeAspect="1"/>
+            </wp:cNvGraphicFramePr>
+            <a:graphic xmlns:a="http://schemas.openxmlformats.org/drawingml/2006/main">
+              <a:graphicData uri="http://schemas.openxmlformats.org/drawingml/2006/picture">
+                <pic:pic xmlns:pic="http://schemas.openxmlformats.org/drawingml/2006/picture">
+                  <pic:nvPicPr>
+                    <pic:cNvPr id="0" name="Picture 8" descr="C:\Users\alisharify\AppData\Local\Microsoft\Windows\INetCache\Content.MSO\D017EBC8.tmp"/>
+                    <pic:cNvPicPr>
+                      <a:picLocks noChangeAspect="1" noChangeArrowheads="1"/>
+                    </pic:cNvPicPr>
+                  </pic:nvPicPr>
+                  <pic:blipFill>
+                    <a:blip r:embed="rId4">
+                      <a:extLst>
+                        <a:ext uri="{28A0092B-C50C-407E-A947-70E740481C1C}">
+                          <a14:useLocalDpi xmlns:a14="http://schemas.microsoft.com/office/drawing/2010/main" val="0"/>
+                        </a:ext>
+                      </a:extLst>
+                    </a:blip>
+                    <a:srcRect/>
+                    <a:stretch>
+                      <a:fillRect/>
+                    </a:stretch>
+                  </pic:blipFill>
+                  <pic:spPr bwMode="auto">
+                    <a:xfrm>
+                      <a:off x="0" y="0"/>
+                      <a:ext cx="1023409" cy="1094152"/>
+                    </a:xfrm>
+                    <a:prstGeom prst="rect">
+                      <a:avLst/>
+                    </a:prstGeom>
+                    <a:noFill/>
+                    <a:ln>
+                      <a:noFill/>
+                    </a:ln>
+                  </pic:spPr>
+                </pic:pic>
+              </a:graphicData>
+            </a:graphic>
+          </wp:inline>
+        </w:drawing>
+      </w:r>
+    </w:p>
+    <w:p>
+      <w:pPr>
+        <w:bidi/>
+        <w:ind w:left="720"/>
+        <w:jc w:val="center"/>
+        <w:rPr>
+          <w:rFonts w:asciiTheme="minorBidi" w:hAnsiTheme="minorBidi" w:cs="B Nazanin"/>
+          <w:sz w:val="40"/>
+          <w:szCs w:val="40"/>
+          <w:lang w:bidi="fa-IR"/>
+        </w:rPr>
+      </w:pPr>
+    </w:p>
+    <w:p>
+      <w:pPr>
+        <w:bidi/>
+        <w:ind w:left="720"/>
+        <w:jc w:val="center"/>
+        <w:rPr>
+          <w:rFonts w:asciiTheme="minorBidi" w:hAnsiTheme="minorBidi" w:cs="B Nazanin"/>
+          <w:sz w:val="40"/>
+          <w:szCs w:val="40"/>
+          <w:rtl/>
+          <w:lang w:bidi="fa-IR"/>
+        </w:rPr>
+      </w:pPr>
+      <w:r>
+        <w:rPr>
+          <w:noProof/>
+        </w:rPr>
+        <w:drawing>
+          <wp:inline distT="0" distB="0" distL="0" distR="0">
+            <wp:extent cx="2381250" cy="1257300"/>
+            <wp:effectExtent l="0" t="0" r="0" b="0"/>
+            <wp:docPr id="1" name="Picture 1" descr="MS-DOS - Wikipedia"/>
+            <wp:cNvGraphicFramePr>
+              <a:graphicFrameLocks xmlns:a="http://schemas.openxmlformats.org/drawingml/2006/main" noChangeAspect="1"/>
+            </wp:cNvGraphicFramePr>
+            <a:graphic xmlns:a="http://schemas.openxmlformats.org/drawingml/2006/main">
+              <a:graphicData uri="http://schemas.openxmlformats.org/drawingml/2006/picture">
+                <pic:pic xmlns:pic="http://schemas.openxmlformats.org/drawingml/2006/picture">
+                  <pic:nvPicPr>
+                    <pic:cNvPr id="0" name="Picture 1" descr="MS-DOS - Wikipedia"/>
+                    <pic:cNvPicPr>
+                      <a:picLocks noChangeAspect="1" noChangeArrowheads="1"/>
+                    </pic:cNvPicPr>
+                  </pic:nvPicPr>
+                  <pic:blipFill>
+                    <a:blip r:embed="rId5">
+                      <a:extLst>
+                        <a:ext uri="{28A0092B-C50C-407E-A947-70E740481C1C}">
+                          <a14:useLocalDpi xmlns:a14="http://schemas.microsoft.com/office/drawing/2010/main" val="0"/>
+                        </a:ext>
+                      </a:extLst>
+                    </a:blip>
+                    <a:srcRect/>
+                    <a:stretch>
+                      <a:fillRect/>
+                    </a:stretch>
+                  </pic:blipFill>
+                  <pic:spPr bwMode="auto">
+                    <a:xfrm>
+                      <a:off x="0" y="0"/>
+                      <a:ext cx="2381250" cy="1257300"/>
+                    </a:xfrm>
+                    <a:prstGeom prst="rect">
+                      <a:avLst/>
+                    </a:prstGeom>
+                    <a:noFill/>
+                    <a:ln>
+                      <a:noFill/>
+                    </a:ln>
+                  </pic:spPr>
+                </pic:pic>
+              </a:graphicData>
+            </a:graphic>
+          </wp:inline>
+        </w:drawing>
+      </w:r>
+    </w:p>
+    <w:p>
+      <w:pPr>
+        <w:bidi/>
+        <w:ind w:left="720"/>
+        <w:rPr>
+          <w:rFonts w:asciiTheme="minorBidi" w:hAnsiTheme="minorBidi" w:cs="B Nazanin"/>
+          <w:sz w:val="40"/>
+          <w:szCs w:val="40"/>
+          <w:rtl/>
+          <w:lang w:bidi="fa-IR"/>
+        </w:rPr>
+      </w:pPr>
+      <w:r>
+        <w:rPr>
+          <w:rFonts w:asciiTheme="minorBidi" w:hAnsiTheme="minorBidi" w:cs="B Nazanin"/>
+          <w:sz w:val="40"/>
+          <w:szCs w:val="40"/>
+          <w:lang w:bidi="fa-IR"/>
+        </w:rPr>
+        <w:lastRenderedPageBreak/>
+        <w:t>MS DOS</w:t>
+      </w:r>
+      <w:r>
+        <w:rPr>
+          <w:rFonts w:asciiTheme="minorBidi" w:hAnsiTheme="minorBidi" w:cs="B Nazanin"/>
+          <w:sz w:val="40"/>
+          <w:szCs w:val="40"/>
+          <w:lang w:bidi="fa-IR"/>
+        </w:rPr>
+        <w:t xml:space="preserve"> </w:t>
+      </w:r>
+      <w:r>
+        <w:rPr>
+          <w:rFonts w:asciiTheme="minorBidi" w:hAnsiTheme="minorBidi" w:cs="B Nazanin" w:hint="cs"/>
+          <w:sz w:val="40"/>
+          <w:szCs w:val="40"/>
+          <w:rtl/>
+          <w:lang w:bidi="fa-IR"/>
+        </w:rPr>
+        <w:t xml:space="preserve"> مثالی</w:t>
+      </w:r>
+      <w:r>
+        <w:rPr>
+          <w:rFonts w:asciiTheme="minorBidi" w:hAnsiTheme="minorBidi" w:cs="B Nazanin" w:hint="cs"/>
+          <w:sz w:val="40"/>
+          <w:szCs w:val="40"/>
+          <w:rtl/>
+          <w:lang w:bidi="fa-IR"/>
+        </w:rPr>
+        <w:t xml:space="preserve"> از چنین سیستمی است . این سیستم عامل نوشته شده تا بیشترین قابلیت را در کمترین فضا فرا</w:t>
+      </w:r>
+      <w:r>
+        <w:rPr>
+          <w:rFonts w:asciiTheme="minorBidi" w:hAnsiTheme="minorBidi" w:cs="B Nazanin" w:hint="cs"/>
+          <w:sz w:val="40"/>
+          <w:szCs w:val="40"/>
+          <w:rtl/>
+          <w:lang w:bidi="fa-IR"/>
+        </w:rPr>
+        <w:t>هم سازد و در نتیجه به دقت به پیم</w:t>
+      </w:r>
+      <w:r>
+        <w:rPr>
+          <w:rFonts w:asciiTheme="minorBidi" w:hAnsiTheme="minorBidi" w:cs="B Nazanin" w:hint="cs"/>
+          <w:sz w:val="40"/>
+          <w:szCs w:val="40"/>
+          <w:rtl/>
+          <w:lang w:bidi="fa-IR"/>
+        </w:rPr>
+        <w:t>انه ها تقسیم نشده است</w:t>
+      </w:r>
+    </w:p>
+    <w:p>
+      <w:pPr>
+        <w:bidi/>
+        <w:ind w:left="720"/>
+        <w:rPr>
+          <w:rFonts w:asciiTheme="minorBidi" w:hAnsiTheme="minorBidi" w:cs="B Nazanin"/>
+          <w:sz w:val="40"/>
+          <w:szCs w:val="40"/>
+          <w:lang w:bidi="fa-IR"/>
+        </w:rPr>
+      </w:pPr>
       <w:bookmarkStart w:id="0" w:name="_GoBack"/>
       <w:bookmarkEnd w:id="0"/>
     </w:p>

</xml_diff>

<commit_message>
lecture 2 is done
</commit_message>
<xml_diff>
--- a/Lecture-2/Lecture-2-2.docx
+++ b/Lecture-2/Lecture-2-2.docx
@@ -263,7 +263,7 @@
                     </pic:cNvPicPr>
                   </pic:nvPicPr>
                   <pic:blipFill>
-                    <a:blip r:embed="rId5">
+                    <a:blip r:embed="rId6">
                       <a:extLst>
                         <a:ext uri="{28A0092B-C50C-407E-A947-70E740481C1C}">
                           <a14:useLocalDpi xmlns:a14="http://schemas.microsoft.com/office/drawing/2010/main" val="0"/>
@@ -343,7 +343,7 @@
                     </pic:cNvPicPr>
                   </pic:nvPicPr>
                   <pic:blipFill>
-                    <a:blip r:embed="rId6">
+                    <a:blip r:embed="rId7">
                       <a:extLst>
                         <a:ext uri="{28A0092B-C50C-407E-A947-70E740481C1C}">
                           <a14:useLocalDpi xmlns:a14="http://schemas.microsoft.com/office/drawing/2010/main" val="0"/>
@@ -394,7 +394,17 @@
           <w:lang w:bidi="fa-IR"/>
         </w:rPr>
         <w:lastRenderedPageBreak/>
-        <w:t>MS DOS</w:t>
+        <w:t xml:space="preserve">MS </w:t>
+      </w:r>
+      <w:proofErr w:type="gramStart"/>
+      <w:r>
+        <w:rPr>
+          <w:rFonts w:asciiTheme="minorBidi" w:hAnsiTheme="minorBidi" w:cs="B Nazanin"/>
+          <w:sz w:val="32"/>
+          <w:szCs w:val="32"/>
+          <w:lang w:bidi="fa-IR"/>
+        </w:rPr>
+        <w:t>DOS</w:t>
       </w:r>
       <w:r>
         <w:rPr>
@@ -415,6 +425,7 @@
         </w:rPr>
         <w:t xml:space="preserve"> مثالی</w:t>
       </w:r>
+      <w:proofErr w:type="gramEnd"/>
       <w:r>
         <w:rPr>
           <w:rFonts w:asciiTheme="minorBidi" w:hAnsiTheme="minorBidi" w:cs="B Nazanin" w:hint="cs"/>
@@ -483,379 +494,6 @@
             <wp:extent cx="4963218" cy="3505689"/>
             <wp:effectExtent l="0" t="0" r="8890" b="0"/>
             <wp:docPr id="4" name="Picture 4"/>
-            <wp:cNvGraphicFramePr>
-              <a:graphicFrameLocks xmlns:a="http://schemas.openxmlformats.org/drawingml/2006/main" noChangeAspect="1"/>
-            </wp:cNvGraphicFramePr>
-            <a:graphic xmlns:a="http://schemas.openxmlformats.org/drawingml/2006/main">
-              <a:graphicData uri="http://schemas.openxmlformats.org/drawingml/2006/picture">
-                <pic:pic xmlns:pic="http://schemas.openxmlformats.org/drawingml/2006/picture">
-                  <pic:nvPicPr>
-                    <pic:cNvPr id="1" name=""/>
-                    <pic:cNvPicPr/>
-                  </pic:nvPicPr>
-                  <pic:blipFill>
-                    <a:blip r:embed="rId7"/>
-                    <a:stretch>
-                      <a:fillRect/>
-                    </a:stretch>
-                  </pic:blipFill>
-                  <pic:spPr>
-                    <a:xfrm>
-                      <a:off x="0" y="0"/>
-                      <a:ext cx="4963218" cy="3505689"/>
-                    </a:xfrm>
-                    <a:prstGeom prst="rect">
-                      <a:avLst/>
-                    </a:prstGeom>
-                  </pic:spPr>
-                </pic:pic>
-              </a:graphicData>
-            </a:graphic>
-          </wp:inline>
-        </w:drawing>
-      </w:r>
-    </w:p>
-    <w:p>
-      <w:pPr>
-        <w:bidi/>
-        <w:ind w:left="720"/>
-        <w:rPr>
-          <w:rFonts w:asciiTheme="minorBidi" w:hAnsiTheme="minorBidi" w:cs="B Nazanin"/>
-          <w:sz w:val="32"/>
-          <w:szCs w:val="32"/>
-          <w:lang w:bidi="fa-IR"/>
-        </w:rPr>
-      </w:pPr>
-    </w:p>
-    <w:p>
-      <w:pPr>
-        <w:bidi/>
-        <w:ind w:left="720"/>
-        <w:rPr>
-          <w:rFonts w:asciiTheme="minorBidi" w:hAnsiTheme="minorBidi" w:cs="B Nazanin"/>
-          <w:sz w:val="32"/>
-          <w:szCs w:val="32"/>
-          <w:rtl/>
-          <w:lang w:bidi="fa-IR"/>
-        </w:rPr>
-      </w:pPr>
-      <w:r>
-        <w:rPr>
-          <w:rFonts w:asciiTheme="minorBidi" w:hAnsiTheme="minorBidi" w:cs="B Nazanin" w:hint="cs"/>
-          <w:sz w:val="32"/>
-          <w:szCs w:val="32"/>
-          <w:rtl/>
-          <w:lang w:bidi="fa-IR"/>
-        </w:rPr>
-        <w:t xml:space="preserve">در </w:t>
-      </w:r>
-      <w:r>
-        <w:rPr>
-          <w:rFonts w:asciiTheme="minorBidi" w:hAnsiTheme="minorBidi" w:cs="B Nazanin"/>
-          <w:sz w:val="32"/>
-          <w:szCs w:val="32"/>
-          <w:lang w:bidi="fa-IR"/>
-        </w:rPr>
-        <w:t>MS-DOS</w:t>
-      </w:r>
-      <w:r>
-        <w:rPr>
-          <w:rFonts w:asciiTheme="minorBidi" w:hAnsiTheme="minorBidi" w:cs="B Nazanin" w:hint="cs"/>
-          <w:sz w:val="32"/>
-          <w:szCs w:val="32"/>
-          <w:rtl/>
-          <w:lang w:bidi="fa-IR"/>
-        </w:rPr>
-        <w:t xml:space="preserve"> واسط ها و سطوح عملکرد به خوبی تفکیک نشده اند برای مثال برنامه های کاربردی قادرند به روال های </w:t>
-      </w:r>
-      <w:r>
-        <w:rPr>
-          <w:rFonts w:asciiTheme="minorBidi" w:hAnsiTheme="minorBidi" w:cs="B Nazanin"/>
-          <w:sz w:val="32"/>
-          <w:szCs w:val="32"/>
-          <w:lang w:bidi="fa-IR"/>
-        </w:rPr>
-        <w:t xml:space="preserve">i/o </w:t>
-      </w:r>
-      <w:r>
-        <w:rPr>
-          <w:rFonts w:asciiTheme="minorBidi" w:hAnsiTheme="minorBidi" w:cs="B Nazanin" w:hint="cs"/>
-          <w:sz w:val="32"/>
-          <w:szCs w:val="32"/>
-          <w:rtl/>
-          <w:lang w:bidi="fa-IR"/>
-        </w:rPr>
-        <w:t xml:space="preserve"> پایه نیز دستیابی داشته باشند یا مستقیما در نمایشگر و گرداننده های دیسک بنویسند</w:t>
-      </w:r>
-      <w:r>
-        <w:rPr>
-          <w:rFonts w:asciiTheme="minorBidi" w:hAnsiTheme="minorBidi" w:cs="B Nazanin" w:hint="cs"/>
-          <w:sz w:val="32"/>
-          <w:szCs w:val="32"/>
-          <w:rtl/>
-          <w:lang w:bidi="fa-IR"/>
-        </w:rPr>
-        <w:t xml:space="preserve"> این آزادی </w:t>
-      </w:r>
-      <w:r>
-        <w:rPr>
-          <w:rFonts w:asciiTheme="minorBidi" w:hAnsiTheme="minorBidi" w:cs="B Nazanin"/>
-          <w:sz w:val="32"/>
-          <w:szCs w:val="32"/>
-          <w:lang w:bidi="fa-IR"/>
-        </w:rPr>
-        <w:t xml:space="preserve">ms-dos </w:t>
-      </w:r>
-      <w:r>
-        <w:rPr>
-          <w:rFonts w:asciiTheme="minorBidi" w:hAnsiTheme="minorBidi" w:cs="B Nazanin" w:hint="cs"/>
-          <w:sz w:val="32"/>
-          <w:szCs w:val="32"/>
-          <w:rtl/>
-          <w:lang w:bidi="fa-IR"/>
-        </w:rPr>
-        <w:t>را در مقابل برنامه های مضر آسیب پذیز می سازد و در نتیجه موجب از کار افتادم سیستم می شود</w:t>
-      </w:r>
-    </w:p>
-    <w:p>
-      <w:pPr>
-        <w:bidi/>
-        <w:ind w:left="720"/>
-        <w:rPr>
-          <w:rFonts w:asciiTheme="minorBidi" w:hAnsiTheme="minorBidi" w:cs="B Nazanin"/>
-          <w:sz w:val="32"/>
-          <w:szCs w:val="32"/>
-          <w:rtl/>
-          <w:lang w:bidi="fa-IR"/>
-        </w:rPr>
-      </w:pPr>
-      <w:r>
-        <w:rPr>
-          <w:rFonts w:asciiTheme="minorBidi" w:hAnsiTheme="minorBidi" w:cs="B Nazanin" w:hint="cs"/>
-          <w:sz w:val="32"/>
-          <w:szCs w:val="32"/>
-          <w:rtl/>
-          <w:lang w:bidi="fa-IR"/>
-        </w:rPr>
-        <w:t xml:space="preserve">چون در </w:t>
-      </w:r>
-      <w:r>
-        <w:rPr>
-          <w:rFonts w:asciiTheme="minorBidi" w:hAnsiTheme="minorBidi" w:cs="B Nazanin"/>
-          <w:sz w:val="32"/>
-          <w:szCs w:val="32"/>
-          <w:lang w:bidi="fa-IR"/>
-        </w:rPr>
-        <w:t xml:space="preserve">intel 8088 </w:t>
-      </w:r>
-      <w:r>
-        <w:rPr>
-          <w:rFonts w:asciiTheme="minorBidi" w:hAnsiTheme="minorBidi" w:cs="B Nazanin" w:hint="cs"/>
-          <w:sz w:val="32"/>
-          <w:szCs w:val="32"/>
-          <w:rtl/>
-          <w:lang w:bidi="fa-IR"/>
-        </w:rPr>
-        <w:t xml:space="preserve"> </w:t>
-      </w:r>
-      <w:r>
-        <w:rPr>
-          <w:rFonts w:asciiTheme="minorBidi" w:hAnsiTheme="minorBidi" w:cs="B Nazanin" w:hint="cs"/>
-          <w:sz w:val="32"/>
-          <w:szCs w:val="32"/>
-          <w:rtl/>
-          <w:lang w:bidi="fa-IR"/>
-        </w:rPr>
-        <w:t xml:space="preserve">که سیستم عامل </w:t>
-      </w:r>
-      <w:r>
-        <w:rPr>
-          <w:rFonts w:asciiTheme="minorBidi" w:hAnsiTheme="minorBidi" w:cs="B Nazanin"/>
-          <w:sz w:val="32"/>
-          <w:szCs w:val="32"/>
-          <w:lang w:bidi="fa-IR"/>
-        </w:rPr>
-        <w:t>MS-Dos</w:t>
-      </w:r>
-      <w:r>
-        <w:rPr>
-          <w:rFonts w:asciiTheme="minorBidi" w:hAnsiTheme="minorBidi" w:cs="B Nazanin" w:hint="cs"/>
-          <w:sz w:val="32"/>
-          <w:szCs w:val="32"/>
-          <w:rtl/>
-          <w:lang w:bidi="fa-IR"/>
-        </w:rPr>
-        <w:t xml:space="preserve"> برای آن نوشته شد فاقد حالت دوگانه و فاقد حفاظت سخت افزاری است طراحان </w:t>
-      </w:r>
-      <w:r>
-        <w:rPr>
-          <w:rFonts w:asciiTheme="minorBidi" w:hAnsiTheme="minorBidi" w:cs="B Nazanin"/>
-          <w:sz w:val="32"/>
-          <w:szCs w:val="32"/>
-          <w:lang w:bidi="fa-IR"/>
-        </w:rPr>
-        <w:t xml:space="preserve">ms-dos </w:t>
-      </w:r>
-      <w:r>
-        <w:rPr>
-          <w:rFonts w:asciiTheme="minorBidi" w:hAnsiTheme="minorBidi" w:cs="B Nazanin" w:hint="cs"/>
-          <w:sz w:val="32"/>
-          <w:szCs w:val="32"/>
-          <w:rtl/>
-          <w:lang w:bidi="fa-IR"/>
-        </w:rPr>
-        <w:t xml:space="preserve"> هیچ انتخابی ن</w:t>
-      </w:r>
-      <w:r>
-        <w:rPr>
-          <w:rFonts w:asciiTheme="minorBidi" w:hAnsiTheme="minorBidi" w:cs="B Nazanin" w:hint="cs"/>
-          <w:sz w:val="32"/>
-          <w:szCs w:val="32"/>
-          <w:rtl/>
-          <w:lang w:bidi="fa-IR"/>
-        </w:rPr>
-        <w:t>داشتند و سخت افزار را دسترس پذیر</w:t>
-      </w:r>
-      <w:r>
-        <w:rPr>
-          <w:rFonts w:asciiTheme="minorBidi" w:hAnsiTheme="minorBidi" w:cs="B Nazanin" w:hint="cs"/>
-          <w:sz w:val="32"/>
-          <w:szCs w:val="32"/>
-          <w:rtl/>
-          <w:lang w:bidi="fa-IR"/>
-        </w:rPr>
-        <w:t xml:space="preserve"> رها کردند</w:t>
-      </w:r>
-    </w:p>
-    <w:p>
-      <w:pPr>
-        <w:bidi/>
-        <w:ind w:left="720"/>
-        <w:rPr>
-          <w:rFonts w:asciiTheme="minorBidi" w:hAnsiTheme="minorBidi" w:cs="B Nazanin"/>
-          <w:sz w:val="40"/>
-          <w:szCs w:val="40"/>
-          <w:rtl/>
-          <w:lang w:bidi="fa-IR"/>
-        </w:rPr>
-      </w:pPr>
-    </w:p>
-    <w:p>
-      <w:pPr>
-        <w:bidi/>
-        <w:ind w:left="720"/>
-        <w:rPr>
-          <w:rFonts w:asciiTheme="minorBidi" w:hAnsiTheme="minorBidi" w:cs="B Nazanin"/>
-          <w:sz w:val="36"/>
-          <w:szCs w:val="36"/>
-          <w:rtl/>
-          <w:lang w:bidi="fa-IR"/>
-        </w:rPr>
-      </w:pPr>
-      <w:r>
-        <w:rPr>
-          <w:rFonts w:asciiTheme="minorBidi" w:hAnsiTheme="minorBidi" w:cs="B Nazanin" w:hint="cs"/>
-          <w:sz w:val="36"/>
-          <w:szCs w:val="36"/>
-          <w:rtl/>
-          <w:lang w:bidi="fa-IR"/>
-        </w:rPr>
-        <w:lastRenderedPageBreak/>
-        <w:t xml:space="preserve">مثال دیگر ساختار محدود سیستم عامل یونیکس اولیه است همانند </w:t>
-      </w:r>
-      <w:r>
-        <w:rPr>
-          <w:rFonts w:asciiTheme="minorBidi" w:hAnsiTheme="minorBidi" w:cs="B Nazanin"/>
-          <w:sz w:val="36"/>
-          <w:szCs w:val="36"/>
-          <w:lang w:bidi="fa-IR"/>
-        </w:rPr>
-        <w:t xml:space="preserve">MS-DOS </w:t>
-      </w:r>
-      <w:r>
-        <w:rPr>
-          <w:rFonts w:asciiTheme="minorBidi" w:hAnsiTheme="minorBidi" w:cs="B Nazanin" w:hint="cs"/>
-          <w:sz w:val="36"/>
-          <w:szCs w:val="36"/>
-          <w:rtl/>
-          <w:lang w:bidi="fa-IR"/>
-        </w:rPr>
-        <w:t xml:space="preserve">یونیکس ابتدا توسط امکانات سخت افزاری محدود شد یونیکس شامل دو بهش بود هسته (کرنل - </w:t>
-      </w:r>
-      <w:r>
-        <w:rPr>
-          <w:rFonts w:asciiTheme="minorBidi" w:hAnsiTheme="minorBidi" w:cs="B Nazanin"/>
-          <w:sz w:val="36"/>
-          <w:szCs w:val="36"/>
-          <w:lang w:bidi="fa-IR"/>
-        </w:rPr>
-        <w:t>kernel</w:t>
-      </w:r>
-      <w:r>
-        <w:rPr>
-          <w:rFonts w:asciiTheme="minorBidi" w:hAnsiTheme="minorBidi" w:cs="B Nazanin" w:hint="cs"/>
-          <w:sz w:val="36"/>
-          <w:szCs w:val="36"/>
-          <w:rtl/>
-          <w:lang w:bidi="fa-IR"/>
-        </w:rPr>
-        <w:t>)</w:t>
-      </w:r>
-      <w:r>
-        <w:rPr>
-          <w:rFonts w:asciiTheme="minorBidi" w:hAnsiTheme="minorBidi" w:cs="B Nazanin"/>
-          <w:sz w:val="36"/>
-          <w:szCs w:val="36"/>
-          <w:lang w:bidi="fa-IR"/>
-        </w:rPr>
-        <w:t xml:space="preserve"> </w:t>
-      </w:r>
-      <w:r>
-        <w:rPr>
-          <w:rFonts w:asciiTheme="minorBidi" w:hAnsiTheme="minorBidi" w:cs="B Nazanin" w:hint="cs"/>
-          <w:sz w:val="36"/>
-          <w:szCs w:val="36"/>
-          <w:rtl/>
-          <w:lang w:bidi="fa-IR"/>
-        </w:rPr>
-        <w:t xml:space="preserve"> و برنامه های سیستم . هسته به مجموعه ای از واسط ها و گرداننده های دستگاه تبدیل شد که طی چندین سال اضافه شدند و بسط یافتند . سیستم عامل های قدیمی یونیکس را می توان لایه ای در نظر گرفت</w:t>
-      </w:r>
-      <w:r>
-        <w:rPr>
-          <w:rFonts w:asciiTheme="minorBidi" w:hAnsiTheme="minorBidi" w:cs="B Nazanin" w:hint="cs"/>
-          <w:sz w:val="36"/>
-          <w:szCs w:val="36"/>
-          <w:rtl/>
-          <w:lang w:bidi="fa-IR"/>
-        </w:rPr>
-        <w:t>در شکل زیر امده است هر چیز موجود در در پایین واسط فراخوان سیستم و بالای سخت افزار فیزیکی هسته است</w:t>
-      </w:r>
-    </w:p>
-    <w:p>
-      <w:pPr>
-        <w:bidi/>
-        <w:ind w:left="720"/>
-        <w:rPr>
-          <w:rFonts w:asciiTheme="minorBidi" w:hAnsiTheme="minorBidi" w:cs="B Nazanin"/>
-          <w:sz w:val="40"/>
-          <w:szCs w:val="40"/>
-          <w:rtl/>
-          <w:lang w:bidi="fa-IR"/>
-        </w:rPr>
-      </w:pPr>
-      <w:r>
-        <w:rPr>
-          <w:rFonts w:asciiTheme="minorBidi" w:hAnsiTheme="minorBidi" w:cs="B Nazanin"/>
-          <w:noProof/>
-          <w:sz w:val="40"/>
-          <w:szCs w:val="40"/>
-          <w:rtl/>
-        </w:rPr>
-        <w:drawing>
-          <wp:inline distT="0" distB="0" distL="0" distR="0" wp14:anchorId="3B7728C3" wp14:editId="50065D11">
-            <wp:extent cx="5296639" cy="3477110"/>
-            <wp:effectExtent l="0" t="0" r="0" b="9525"/>
-            <wp:docPr id="5" name="Picture 5"/>
             <wp:cNvGraphicFramePr>
               <a:graphicFrameLocks xmlns:a="http://schemas.openxmlformats.org/drawingml/2006/main" noChangeAspect="1"/>
             </wp:cNvGraphicFramePr>
@@ -875,7 +513,7 @@
                   <pic:spPr>
                     <a:xfrm>
                       <a:off x="0" y="0"/>
-                      <a:ext cx="5296639" cy="3477110"/>
+                      <a:ext cx="4963218" cy="3505689"/>
                     </a:xfrm>
                     <a:prstGeom prst="rect">
                       <a:avLst/>
@@ -891,43 +529,101 @@
     <w:p>
       <w:pPr>
         <w:bidi/>
-        <w:rPr>
-          <w:rFonts w:asciiTheme="minorBidi" w:hAnsiTheme="minorBidi" w:cs="B Nazanin"/>
-          <w:sz w:val="36"/>
-          <w:szCs w:val="36"/>
-          <w:rtl/>
-          <w:lang w:bidi="fa-IR"/>
-        </w:rPr>
-      </w:pPr>
-      <w:r>
-        <w:rPr>
-          <w:rFonts w:asciiTheme="minorBidi" w:hAnsiTheme="minorBidi" w:cs="B Nazanin" w:hint="cs"/>
-          <w:sz w:val="36"/>
-          <w:szCs w:val="36"/>
-          <w:rtl/>
-          <w:lang w:bidi="fa-IR"/>
-        </w:rPr>
-        <w:t>هسته از طریق فراخوان های سیستمی سیستم فایل زمانبندی پردازنده مدیریت حافظه و سایر سیستم عامل را فراهم می سازد .</w:t>
-      </w:r>
-      <w:r>
-        <w:rPr>
-          <w:rFonts w:asciiTheme="minorBidi" w:hAnsiTheme="minorBidi" w:cs="B Nazanin" w:hint="cs"/>
-          <w:color w:val="FFFFFF" w:themeColor="background1"/>
-          <w:sz w:val="36"/>
-          <w:szCs w:val="36"/>
-          <w:highlight w:val="darkGreen"/>
-          <w:rtl/>
-          <w:lang w:bidi="fa-IR"/>
-        </w:rPr>
-        <w:t>جمع شدن امکانات (عملکرد های) زیاد در یک سطح اشتباه است</w:t>
-      </w:r>
-      <w:r>
-        <w:rPr>
-          <w:rFonts w:asciiTheme="minorBidi" w:hAnsiTheme="minorBidi" w:cs="B Nazanin" w:hint="cs"/>
-          <w:color w:val="FFFFFF" w:themeColor="background1"/>
-          <w:sz w:val="36"/>
-          <w:szCs w:val="36"/>
-          <w:rtl/>
+        <w:ind w:left="720"/>
+        <w:rPr>
+          <w:rFonts w:asciiTheme="minorBidi" w:hAnsiTheme="minorBidi" w:cs="B Nazanin"/>
+          <w:sz w:val="32"/>
+          <w:szCs w:val="32"/>
+          <w:lang w:bidi="fa-IR"/>
+        </w:rPr>
+      </w:pPr>
+    </w:p>
+    <w:p>
+      <w:pPr>
+        <w:bidi/>
+        <w:ind w:left="720"/>
+        <w:rPr>
+          <w:rFonts w:asciiTheme="minorBidi" w:hAnsiTheme="minorBidi" w:cs="B Nazanin"/>
+          <w:sz w:val="32"/>
+          <w:szCs w:val="32"/>
+          <w:rtl/>
+          <w:lang w:bidi="fa-IR"/>
+        </w:rPr>
+      </w:pPr>
+      <w:r>
+        <w:rPr>
+          <w:rFonts w:asciiTheme="minorBidi" w:hAnsiTheme="minorBidi" w:cs="B Nazanin" w:hint="cs"/>
+          <w:sz w:val="32"/>
+          <w:szCs w:val="32"/>
+          <w:rtl/>
+          <w:lang w:bidi="fa-IR"/>
+        </w:rPr>
+        <w:t xml:space="preserve">در </w:t>
+      </w:r>
+      <w:r>
+        <w:rPr>
+          <w:rFonts w:asciiTheme="minorBidi" w:hAnsiTheme="minorBidi" w:cs="B Nazanin"/>
+          <w:sz w:val="32"/>
+          <w:szCs w:val="32"/>
+          <w:lang w:bidi="fa-IR"/>
+        </w:rPr>
+        <w:t>MS-DOS</w:t>
+      </w:r>
+      <w:r>
+        <w:rPr>
+          <w:rFonts w:asciiTheme="minorBidi" w:hAnsiTheme="minorBidi" w:cs="B Nazanin" w:hint="cs"/>
+          <w:sz w:val="32"/>
+          <w:szCs w:val="32"/>
+          <w:rtl/>
+          <w:lang w:bidi="fa-IR"/>
+        </w:rPr>
+        <w:t xml:space="preserve"> واسط ها و سطوح عملکرد به خوبی تفکیک نشده اند برای مثال برنامه های کاربردی قادرند به روال های </w:t>
+      </w:r>
+      <w:r>
+        <w:rPr>
+          <w:rFonts w:asciiTheme="minorBidi" w:hAnsiTheme="minorBidi" w:cs="B Nazanin"/>
+          <w:sz w:val="32"/>
+          <w:szCs w:val="32"/>
+          <w:lang w:bidi="fa-IR"/>
+        </w:rPr>
+        <w:t xml:space="preserve">i/o </w:t>
+      </w:r>
+      <w:r>
+        <w:rPr>
+          <w:rFonts w:asciiTheme="minorBidi" w:hAnsiTheme="minorBidi" w:cs="B Nazanin" w:hint="cs"/>
+          <w:sz w:val="32"/>
+          <w:szCs w:val="32"/>
+          <w:rtl/>
+          <w:lang w:bidi="fa-IR"/>
+        </w:rPr>
+        <w:t xml:space="preserve"> پایه نیز دستیابی داشته باشند یا مستقیما در نمایشگر و گرداننده های دیسک بنویسند</w:t>
+      </w:r>
+      <w:r>
+        <w:rPr>
+          <w:rFonts w:asciiTheme="minorBidi" w:hAnsiTheme="minorBidi" w:cs="B Nazanin" w:hint="cs"/>
+          <w:sz w:val="32"/>
+          <w:szCs w:val="32"/>
+          <w:rtl/>
+          <w:lang w:bidi="fa-IR"/>
+        </w:rPr>
+        <w:t xml:space="preserve"> این آزادی </w:t>
+      </w:r>
+      <w:proofErr w:type="spellStart"/>
+      <w:r>
+        <w:rPr>
+          <w:rFonts w:asciiTheme="minorBidi" w:hAnsiTheme="minorBidi" w:cs="B Nazanin"/>
+          <w:sz w:val="32"/>
+          <w:szCs w:val="32"/>
+          <w:lang w:bidi="fa-IR"/>
+        </w:rPr>
+        <w:t>ms-dos</w:t>
+      </w:r>
+      <w:proofErr w:type="spellEnd"/>
+      <w:r>
+        <w:rPr>
+          <w:rFonts w:asciiTheme="minorBidi" w:hAnsiTheme="minorBidi" w:cs="B Nazanin"/>
+          <w:sz w:val="32"/>
+          <w:szCs w:val="32"/>
           <w:lang w:bidi="fa-IR"/>
         </w:rPr>
         <w:t xml:space="preserve"> </w:t>
@@ -935,139 +631,102 @@
       <w:r>
         <w:rPr>
           <w:rFonts w:asciiTheme="minorBidi" w:hAnsiTheme="minorBidi" w:cs="B Nazanin" w:hint="cs"/>
-          <w:sz w:val="36"/>
-          <w:szCs w:val="36"/>
-          <w:highlight w:val="yellow"/>
-          <w:rtl/>
-          <w:lang w:bidi="fa-IR"/>
-        </w:rPr>
-        <w:t>پیاده سازی و نگهداری این ساختار یکپارچه دشوار بود</w:t>
-      </w:r>
-      <w:r>
-        <w:rPr>
-          <w:rFonts w:asciiTheme="minorBidi" w:hAnsiTheme="minorBidi" w:cs="B Nazanin" w:hint="cs"/>
-          <w:sz w:val="36"/>
-          <w:szCs w:val="36"/>
-          <w:rtl/>
-          <w:lang w:bidi="fa-IR"/>
-        </w:rPr>
-        <w:t xml:space="preserve"> هر چند که امتیاز خاصی نیز داشت:  در واسط فراخوان سیستم یا در ارتباطات داخل هسته سرباز بسیار کمی وجود دارد</w:t>
-      </w:r>
-    </w:p>
-    <w:p>
-      <w:pPr>
-        <w:bidi/>
-        <w:rPr>
-          <w:rFonts w:asciiTheme="minorBidi" w:hAnsiTheme="minorBidi" w:cs="B Nazanin"/>
-          <w:b/>
-          <w:bCs/>
-          <w:color w:val="70AD47" w:themeColor="accent6"/>
-          <w:sz w:val="56"/>
-          <w:szCs w:val="56"/>
-          <w:u w:val="single"/>
-          <w:rtl/>
-          <w:lang w:bidi="fa-IR"/>
-        </w:rPr>
-      </w:pPr>
-      <w:r>
-        <w:rPr>
-          <w:rFonts w:asciiTheme="minorBidi" w:hAnsiTheme="minorBidi" w:cs="B Nazanin" w:hint="cs"/>
-          <w:b/>
-          <w:bCs/>
-          <w:color w:val="70AD47" w:themeColor="accent6"/>
-          <w:sz w:val="56"/>
-          <w:szCs w:val="56"/>
-          <w:u w:val="single"/>
-          <w:rtl/>
-          <w:lang w:bidi="fa-IR"/>
-        </w:rPr>
-        <w:lastRenderedPageBreak/>
-        <w:t xml:space="preserve">لایه ای </w:t>
-      </w:r>
-    </w:p>
-    <w:p>
-      <w:pPr>
-        <w:bidi/>
-        <w:rPr>
-          <w:rFonts w:asciiTheme="minorBidi" w:hAnsiTheme="minorBidi" w:cs="B Nazanin"/>
-          <w:sz w:val="36"/>
-          <w:szCs w:val="36"/>
-          <w:rtl/>
-          <w:lang w:bidi="fa-IR"/>
-        </w:rPr>
-      </w:pPr>
-      <w:r>
-        <w:rPr>
-          <w:rFonts w:asciiTheme="minorBidi" w:hAnsiTheme="minorBidi" w:cs="B Nazanin" w:hint="cs"/>
-          <w:sz w:val="36"/>
-          <w:szCs w:val="36"/>
-          <w:rtl/>
-          <w:lang w:bidi="fa-IR"/>
-        </w:rPr>
-        <w:t xml:space="preserve">با پشتیبانی سخت افزاری مناسب سیستم عامل ها می توانند به مولفه هایی تبدیل شوند که نسبت به سیستم عامل های یونیکس و </w:t>
-      </w:r>
-      <w:r>
-        <w:rPr>
-          <w:rFonts w:asciiTheme="minorBidi" w:hAnsiTheme="minorBidi" w:cs="B Nazanin"/>
-          <w:sz w:val="36"/>
-          <w:szCs w:val="36"/>
+          <w:sz w:val="32"/>
+          <w:szCs w:val="32"/>
+          <w:rtl/>
+          <w:lang w:bidi="fa-IR"/>
+        </w:rPr>
+        <w:t>را در مقابل برنامه های مضر آسیب پذیز می سازد و در نتیجه موجب از کار افتادم سیستم می شود</w:t>
+      </w:r>
+    </w:p>
+    <w:p>
+      <w:pPr>
+        <w:bidi/>
+        <w:ind w:left="720"/>
+        <w:rPr>
+          <w:rFonts w:asciiTheme="minorBidi" w:hAnsiTheme="minorBidi" w:cs="B Nazanin"/>
+          <w:sz w:val="32"/>
+          <w:szCs w:val="32"/>
+          <w:rtl/>
+          <w:lang w:bidi="fa-IR"/>
+        </w:rPr>
+      </w:pPr>
+      <w:r>
+        <w:rPr>
+          <w:rFonts w:asciiTheme="minorBidi" w:hAnsiTheme="minorBidi" w:cs="B Nazanin" w:hint="cs"/>
+          <w:sz w:val="32"/>
+          <w:szCs w:val="32"/>
+          <w:rtl/>
+          <w:lang w:bidi="fa-IR"/>
+        </w:rPr>
+        <w:t xml:space="preserve">چون در </w:t>
+      </w:r>
+      <w:r>
+        <w:rPr>
+          <w:rFonts w:asciiTheme="minorBidi" w:hAnsiTheme="minorBidi" w:cs="B Nazanin"/>
+          <w:sz w:val="32"/>
+          <w:szCs w:val="32"/>
+          <w:lang w:bidi="fa-IR"/>
+        </w:rPr>
+        <w:t xml:space="preserve">intel 8088 </w:t>
+      </w:r>
+      <w:r>
+        <w:rPr>
+          <w:rFonts w:asciiTheme="minorBidi" w:hAnsiTheme="minorBidi" w:cs="B Nazanin" w:hint="cs"/>
+          <w:sz w:val="32"/>
+          <w:szCs w:val="32"/>
+          <w:rtl/>
           <w:lang w:bidi="fa-IR"/>
         </w:rPr>
         <w:t xml:space="preserve"> </w:t>
       </w:r>
       <w:r>
         <w:rPr>
-          <w:rFonts w:asciiTheme="minorBidi" w:hAnsiTheme="minorBidi" w:cs="B Nazanin"/>
-          <w:sz w:val="36"/>
-          <w:szCs w:val="36"/>
-          <w:lang w:bidi="fa-IR"/>
-        </w:rPr>
-        <w:t xml:space="preserve">ms-dos </w:t>
-      </w:r>
-      <w:r>
-        <w:rPr>
-          <w:rFonts w:asciiTheme="minorBidi" w:hAnsiTheme="minorBidi" w:cs="B Nazanin" w:hint="cs"/>
-          <w:sz w:val="36"/>
-          <w:szCs w:val="36"/>
-          <w:rtl/>
-          <w:lang w:bidi="fa-IR"/>
-        </w:rPr>
-        <w:t>اولیه کوچ</w:t>
-      </w:r>
-      <w:r>
-        <w:rPr>
-          <w:rFonts w:asciiTheme="minorBidi" w:hAnsiTheme="minorBidi" w:cs="B Nazanin" w:hint="cs"/>
-          <w:sz w:val="36"/>
-          <w:szCs w:val="36"/>
-          <w:rtl/>
-          <w:lang w:bidi="fa-IR"/>
-        </w:rPr>
-        <w:t>ک</w:t>
-      </w:r>
-      <w:r>
-        <w:rPr>
-          <w:rFonts w:asciiTheme="minorBidi" w:hAnsiTheme="minorBidi" w:cs="B Nazanin" w:hint="cs"/>
-          <w:sz w:val="36"/>
-          <w:szCs w:val="36"/>
-          <w:rtl/>
-          <w:lang w:bidi="fa-IR"/>
-        </w:rPr>
-        <w:t xml:space="preserve"> تر و مناسب تر باشند در این صورت سیستم عامل روی کامپیوتر و برنامه های کاربردی که از آن استفاده می کنند کنترل خیلی بیشتری دارد پیاده ساز ها</w:t>
-      </w:r>
-      <w:r>
-        <w:rPr>
-          <w:rFonts w:asciiTheme="minorBidi" w:hAnsiTheme="minorBidi" w:cs="B Nazanin"/>
-          <w:sz w:val="36"/>
-          <w:szCs w:val="36"/>
-          <w:lang w:bidi="fa-IR"/>
-        </w:rPr>
-        <w:t>,</w:t>
-      </w:r>
-      <w:r>
-        <w:rPr>
-          <w:rFonts w:asciiTheme="minorBidi" w:hAnsiTheme="minorBidi" w:cs="B Nazanin"/>
-          <w:sz w:val="36"/>
-          <w:szCs w:val="36"/>
+          <w:rFonts w:asciiTheme="minorBidi" w:hAnsiTheme="minorBidi" w:cs="B Nazanin" w:hint="cs"/>
+          <w:sz w:val="32"/>
+          <w:szCs w:val="32"/>
+          <w:rtl/>
+          <w:lang w:bidi="fa-IR"/>
+        </w:rPr>
+        <w:t xml:space="preserve">که سیستم عامل </w:t>
+      </w:r>
+      <w:proofErr w:type="spellStart"/>
+      <w:r>
+        <w:rPr>
+          <w:rFonts w:asciiTheme="minorBidi" w:hAnsiTheme="minorBidi" w:cs="B Nazanin"/>
+          <w:sz w:val="32"/>
+          <w:szCs w:val="32"/>
+          <w:lang w:bidi="fa-IR"/>
+        </w:rPr>
+        <w:t>MS-Dos</w:t>
+      </w:r>
+      <w:proofErr w:type="spellEnd"/>
+      <w:r>
+        <w:rPr>
+          <w:rFonts w:asciiTheme="minorBidi" w:hAnsiTheme="minorBidi" w:cs="B Nazanin" w:hint="cs"/>
+          <w:sz w:val="32"/>
+          <w:szCs w:val="32"/>
+          <w:rtl/>
+          <w:lang w:bidi="fa-IR"/>
+        </w:rPr>
+        <w:t xml:space="preserve"> برای آن نوشته شد فاقد حالت دوگانه و فاقد حفاظت سخت افزاری است طراحان </w:t>
+      </w:r>
+      <w:proofErr w:type="spellStart"/>
+      <w:r>
+        <w:rPr>
+          <w:rFonts w:asciiTheme="minorBidi" w:hAnsiTheme="minorBidi" w:cs="B Nazanin"/>
+          <w:sz w:val="32"/>
+          <w:szCs w:val="32"/>
+          <w:lang w:bidi="fa-IR"/>
+        </w:rPr>
+        <w:t>ms-dos</w:t>
+      </w:r>
+      <w:proofErr w:type="spellEnd"/>
+      <w:r>
+        <w:rPr>
+          <w:rFonts w:asciiTheme="minorBidi" w:hAnsiTheme="minorBidi" w:cs="B Nazanin"/>
+          <w:sz w:val="32"/>
+          <w:szCs w:val="32"/>
           <w:lang w:bidi="fa-IR"/>
         </w:rPr>
         <w:t xml:space="preserve"> </w:t>
@@ -1075,75 +734,113 @@
       <w:r>
         <w:rPr>
           <w:rFonts w:asciiTheme="minorBidi" w:hAnsiTheme="minorBidi" w:cs="B Nazanin" w:hint="cs"/>
-          <w:sz w:val="36"/>
-          <w:szCs w:val="36"/>
-          <w:rtl/>
-          <w:lang w:bidi="fa-IR"/>
-        </w:rPr>
-        <w:t xml:space="preserve">آزادی بیشتری در تغییر عملکرد داخلی سیستم و ایجاد سیستم عامل های پیمانه ای دارند </w:t>
-      </w:r>
-      <w:r>
-        <w:rPr>
-          <w:rFonts w:asciiTheme="minorBidi" w:hAnsiTheme="minorBidi" w:cs="B Nazanin" w:hint="cs"/>
-          <w:b/>
-          <w:bCs/>
-          <w:sz w:val="44"/>
-          <w:szCs w:val="44"/>
-          <w:u w:val="single"/>
-          <w:rtl/>
-          <w:lang w:bidi="fa-IR"/>
-        </w:rPr>
-        <w:t>پنهان سازی اطلاعات به پایین</w:t>
-      </w:r>
-      <w:r>
-        <w:rPr>
-          <w:rFonts w:asciiTheme="minorBidi" w:hAnsiTheme="minorBidi" w:cs="B Nazanin" w:hint="cs"/>
-          <w:sz w:val="44"/>
-          <w:szCs w:val="44"/>
-          <w:rtl/>
-          <w:lang w:bidi="fa-IR"/>
-        </w:rPr>
-        <w:t xml:space="preserve"> </w:t>
-      </w:r>
-      <w:r>
-        <w:rPr>
-          <w:rFonts w:asciiTheme="minorBidi" w:hAnsiTheme="minorBidi" w:cs="B Nazanin" w:hint="cs"/>
-          <w:sz w:val="48"/>
-          <w:szCs w:val="48"/>
-          <w:rtl/>
-          <w:lang w:bidi="fa-IR"/>
-        </w:rPr>
-        <w:t xml:space="preserve">. </w:t>
-      </w:r>
-      <w:r>
-        <w:rPr>
-          <w:rFonts w:asciiTheme="minorBidi" w:hAnsiTheme="minorBidi" w:cs="B Nazanin" w:hint="cs"/>
-          <w:sz w:val="36"/>
-          <w:szCs w:val="36"/>
-          <w:rtl/>
-          <w:lang w:bidi="fa-IR"/>
-        </w:rPr>
-        <w:t xml:space="preserve">ویژگی ها و عملکرد کلی تعیین به مولفه هایی تقسیم می شوند </w:t>
-      </w:r>
-      <w:r>
-        <w:rPr>
-          <w:rFonts w:asciiTheme="minorBidi" w:hAnsiTheme="minorBidi" w:cs="B Nazanin" w:hint="cs"/>
-          <w:b/>
-          <w:bCs/>
+          <w:sz w:val="32"/>
+          <w:szCs w:val="32"/>
+          <w:rtl/>
+          <w:lang w:bidi="fa-IR"/>
+        </w:rPr>
+        <w:t xml:space="preserve"> هیچ انتخابی ن</w:t>
+      </w:r>
+      <w:r>
+        <w:rPr>
+          <w:rFonts w:asciiTheme="minorBidi" w:hAnsiTheme="minorBidi" w:cs="B Nazanin" w:hint="cs"/>
+          <w:sz w:val="32"/>
+          <w:szCs w:val="32"/>
+          <w:rtl/>
+          <w:lang w:bidi="fa-IR"/>
+        </w:rPr>
+        <w:t>داشتند و سخت افزار را دسترس پذیر</w:t>
+      </w:r>
+      <w:r>
+        <w:rPr>
+          <w:rFonts w:asciiTheme="minorBidi" w:hAnsiTheme="minorBidi" w:cs="B Nazanin" w:hint="cs"/>
+          <w:sz w:val="32"/>
+          <w:szCs w:val="32"/>
+          <w:rtl/>
+          <w:lang w:bidi="fa-IR"/>
+        </w:rPr>
+        <w:t xml:space="preserve"> رها کردند</w:t>
+      </w:r>
+    </w:p>
+    <w:p>
+      <w:pPr>
+        <w:bidi/>
+        <w:ind w:left="720"/>
+        <w:rPr>
+          <w:rFonts w:asciiTheme="minorBidi" w:hAnsiTheme="minorBidi" w:cs="B Nazanin"/>
           <w:sz w:val="40"/>
           <w:szCs w:val="40"/>
-          <w:u w:val="single"/>
-          <w:rtl/>
-          <w:lang w:bidi="fa-IR"/>
-        </w:rPr>
-        <w:t>پنهان سازی اطلاعات</w:t>
-      </w:r>
-      <w:r>
-        <w:rPr>
-          <w:rFonts w:asciiTheme="minorBidi" w:hAnsiTheme="minorBidi" w:cs="B Nazanin" w:hint="cs"/>
-          <w:sz w:val="32"/>
-          <w:szCs w:val="32"/>
-          <w:rtl/>
+          <w:rtl/>
+          <w:lang w:bidi="fa-IR"/>
+        </w:rPr>
+      </w:pPr>
+    </w:p>
+    <w:p>
+      <w:pPr>
+        <w:bidi/>
+        <w:ind w:left="720"/>
+        <w:rPr>
+          <w:rFonts w:asciiTheme="minorBidi" w:hAnsiTheme="minorBidi" w:cs="B Nazanin"/>
+          <w:sz w:val="36"/>
+          <w:szCs w:val="36"/>
+          <w:rtl/>
+          <w:lang w:bidi="fa-IR"/>
+        </w:rPr>
+      </w:pPr>
+      <w:r>
+        <w:rPr>
+          <w:rFonts w:asciiTheme="minorBidi" w:hAnsiTheme="minorBidi" w:cs="B Nazanin" w:hint="cs"/>
+          <w:sz w:val="36"/>
+          <w:szCs w:val="36"/>
+          <w:rtl/>
+          <w:lang w:bidi="fa-IR"/>
+        </w:rPr>
+        <w:lastRenderedPageBreak/>
+        <w:t xml:space="preserve">مثال دیگر ساختار محدود سیستم عامل یونیکس اولیه است همانند </w:t>
+      </w:r>
+      <w:r>
+        <w:rPr>
+          <w:rFonts w:asciiTheme="minorBidi" w:hAnsiTheme="minorBidi" w:cs="B Nazanin"/>
+          <w:sz w:val="36"/>
+          <w:szCs w:val="36"/>
+          <w:lang w:bidi="fa-IR"/>
+        </w:rPr>
+        <w:t xml:space="preserve">MS-DOS </w:t>
+      </w:r>
+      <w:r>
+        <w:rPr>
+          <w:rFonts w:asciiTheme="minorBidi" w:hAnsiTheme="minorBidi" w:cs="B Nazanin" w:hint="cs"/>
+          <w:sz w:val="36"/>
+          <w:szCs w:val="36"/>
+          <w:rtl/>
+          <w:lang w:bidi="fa-IR"/>
+        </w:rPr>
+        <w:t xml:space="preserve">یونیکس ابتدا توسط امکانات سخت افزاری محدود شد یونیکس شامل دو بهش بود هسته (کرنل - </w:t>
+      </w:r>
+      <w:r>
+        <w:rPr>
+          <w:rFonts w:asciiTheme="minorBidi" w:hAnsiTheme="minorBidi" w:cs="B Nazanin"/>
+          <w:sz w:val="36"/>
+          <w:szCs w:val="36"/>
+          <w:lang w:bidi="fa-IR"/>
+        </w:rPr>
+        <w:t>kernel</w:t>
+      </w:r>
+      <w:r>
+        <w:rPr>
+          <w:rFonts w:asciiTheme="minorBidi" w:hAnsiTheme="minorBidi" w:cs="B Nazanin" w:hint="cs"/>
+          <w:sz w:val="36"/>
+          <w:szCs w:val="36"/>
+          <w:rtl/>
+          <w:lang w:bidi="fa-IR"/>
+        </w:rPr>
+        <w:t>)</w:t>
+      </w:r>
+      <w:r>
+        <w:rPr>
+          <w:rFonts w:asciiTheme="minorBidi" w:hAnsiTheme="minorBidi" w:cs="B Nazanin"/>
+          <w:sz w:val="36"/>
+          <w:szCs w:val="36"/>
           <w:lang w:bidi="fa-IR"/>
         </w:rPr>
         <w:t xml:space="preserve"> </w:t>
@@ -1156,109 +853,28 @@
           <w:rtl/>
           <w:lang w:bidi="fa-IR"/>
         </w:rPr>
-        <w:t>نیز مهم است</w:t>
-      </w:r>
-    </w:p>
-    <w:p>
-      <w:pPr>
-        <w:bidi/>
-        <w:rPr>
-          <w:rFonts w:asciiTheme="minorBidi" w:hAnsiTheme="minorBidi" w:cs="B Nazanin"/>
-          <w:sz w:val="36"/>
-          <w:szCs w:val="36"/>
-          <w:rtl/>
-          <w:lang w:bidi="fa-IR"/>
-        </w:rPr>
-      </w:pPr>
-    </w:p>
-    <w:p>
-      <w:pPr>
-        <w:bidi/>
-        <w:rPr>
-          <w:rFonts w:asciiTheme="minorBidi" w:hAnsiTheme="minorBidi" w:cs="B Nazanin"/>
-          <w:sz w:val="36"/>
-          <w:szCs w:val="36"/>
-          <w:rtl/>
-          <w:lang w:bidi="fa-IR"/>
-        </w:rPr>
-      </w:pPr>
-      <w:r>
-        <w:rPr>
-          <w:rFonts w:asciiTheme="minorBidi" w:hAnsiTheme="minorBidi" w:cs="B Nazanin" w:hint="cs"/>
-          <w:sz w:val="36"/>
-          <w:szCs w:val="36"/>
-          <w:rtl/>
-          <w:lang w:bidi="fa-IR"/>
-        </w:rPr>
-        <w:t xml:space="preserve">سیستم عامل به چند لایه (سطح ) تبدیل می شود لایه پایینی (لایه شماره0 ) سخت افزار است </w:t>
-      </w:r>
-      <w:r>
-        <w:rPr>
-          <w:rFonts w:asciiTheme="minorBidi" w:hAnsiTheme="minorBidi" w:cs="B Nazanin" w:hint="cs"/>
-          <w:sz w:val="36"/>
-          <w:szCs w:val="36"/>
-          <w:rtl/>
-          <w:lang w:bidi="fa-IR"/>
-        </w:rPr>
-        <w:t xml:space="preserve">لایه ی بالایی (لایه شماره </w:t>
-      </w:r>
-      <w:r>
-        <w:rPr>
-          <w:rFonts w:asciiTheme="minorBidi" w:hAnsiTheme="minorBidi" w:cs="B Nazanin"/>
-          <w:sz w:val="36"/>
-          <w:szCs w:val="36"/>
-          <w:lang w:bidi="fa-IR"/>
-        </w:rPr>
-        <w:t>N</w:t>
-      </w:r>
-      <w:r>
-        <w:rPr>
-          <w:rFonts w:asciiTheme="minorBidi" w:hAnsiTheme="minorBidi" w:cs="B Nazanin" w:hint="cs"/>
-          <w:sz w:val="36"/>
-          <w:szCs w:val="36"/>
-          <w:rtl/>
-          <w:lang w:bidi="fa-IR"/>
-        </w:rPr>
-        <w:t>)</w:t>
-      </w:r>
-      <w:r>
-        <w:rPr>
-          <w:rFonts w:asciiTheme="minorBidi" w:hAnsiTheme="minorBidi" w:cs="B Nazanin"/>
-          <w:sz w:val="36"/>
-          <w:szCs w:val="36"/>
-          <w:lang w:bidi="fa-IR"/>
-        </w:rPr>
-        <w:t xml:space="preserve"> </w:t>
-      </w:r>
-      <w:r>
-        <w:rPr>
-          <w:rFonts w:asciiTheme="minorBidi" w:hAnsiTheme="minorBidi" w:cs="B Nazanin" w:hint="cs"/>
-          <w:sz w:val="36"/>
-          <w:szCs w:val="36"/>
-          <w:rtl/>
-          <w:lang w:bidi="fa-IR"/>
-        </w:rPr>
-        <w:t>واسط کاربر است</w:t>
-      </w:r>
-      <w:r>
-        <w:rPr>
-          <w:rFonts w:asciiTheme="minorBidi" w:hAnsiTheme="minorBidi" w:cs="B Nazanin" w:hint="cs"/>
-          <w:sz w:val="36"/>
-          <w:szCs w:val="36"/>
-          <w:rtl/>
-          <w:lang w:bidi="fa-IR"/>
-        </w:rPr>
-        <w:t>این ساختار لایه ای در شکل زیر امده است</w:t>
-      </w:r>
-    </w:p>
-    <w:p>
-      <w:pPr>
-        <w:bidi/>
-        <w:jc w:val="center"/>
-        <w:rPr>
-          <w:rFonts w:asciiTheme="minorBidi" w:hAnsiTheme="minorBidi" w:cs="B Nazanin"/>
-          <w:sz w:val="36"/>
-          <w:szCs w:val="36"/>
+        <w:t xml:space="preserve"> و برنامه های سیستم . هسته به مجموعه ای از واسط ها و گرداننده های دستگاه تبدیل شد که طی چندین سال اضافه شدند و بسط یافتند . سیستم عامل های قدیمی یونیکس را می توان لایه ای در نظر گرفت</w:t>
+      </w:r>
+      <w:r>
+        <w:rPr>
+          <w:rFonts w:asciiTheme="minorBidi" w:hAnsiTheme="minorBidi" w:cs="B Nazanin" w:hint="cs"/>
+          <w:sz w:val="36"/>
+          <w:szCs w:val="36"/>
+          <w:rtl/>
+          <w:lang w:bidi="fa-IR"/>
+        </w:rPr>
+        <w:t>در شکل زیر امده است هر چیز موجود در در پایین واسط فراخوان سیستم و بالای سخت افزار فیزیکی هسته است</w:t>
+      </w:r>
+    </w:p>
+    <w:p>
+      <w:pPr>
+        <w:bidi/>
+        <w:ind w:left="720"/>
+        <w:rPr>
+          <w:rFonts w:asciiTheme="minorBidi" w:hAnsiTheme="minorBidi" w:cs="B Nazanin"/>
+          <w:sz w:val="40"/>
+          <w:szCs w:val="40"/>
+          <w:rtl/>
           <w:lang w:bidi="fa-IR"/>
         </w:rPr>
       </w:pPr>
@@ -1266,15 +882,15 @@
         <w:rPr>
           <w:rFonts w:asciiTheme="minorBidi" w:hAnsiTheme="minorBidi" w:cs="B Nazanin"/>
           <w:noProof/>
-          <w:sz w:val="36"/>
-          <w:szCs w:val="36"/>
+          <w:sz w:val="40"/>
+          <w:szCs w:val="40"/>
           <w:rtl/>
         </w:rPr>
         <w:drawing>
-          <wp:inline distT="0" distB="0" distL="0" distR="0" wp14:anchorId="00C57F55" wp14:editId="69FFE3B7">
-            <wp:extent cx="2884995" cy="2162175"/>
-            <wp:effectExtent l="0" t="0" r="0" b="0"/>
-            <wp:docPr id="7" name="Picture 7"/>
+          <wp:inline distT="0" distB="0" distL="0" distR="0" wp14:anchorId="3B7728C3" wp14:editId="50065D11">
+            <wp:extent cx="5296639" cy="3477110"/>
+            <wp:effectExtent l="0" t="0" r="0" b="9525"/>
+            <wp:docPr id="5" name="Picture 5"/>
             <wp:cNvGraphicFramePr>
               <a:graphicFrameLocks xmlns:a="http://schemas.openxmlformats.org/drawingml/2006/main" noChangeAspect="1"/>
             </wp:cNvGraphicFramePr>
@@ -1294,6 +910,436 @@
                   <pic:spPr>
                     <a:xfrm>
                       <a:off x="0" y="0"/>
+                      <a:ext cx="5296639" cy="3477110"/>
+                    </a:xfrm>
+                    <a:prstGeom prst="rect">
+                      <a:avLst/>
+                    </a:prstGeom>
+                  </pic:spPr>
+                </pic:pic>
+              </a:graphicData>
+            </a:graphic>
+          </wp:inline>
+        </w:drawing>
+      </w:r>
+    </w:p>
+    <w:p>
+      <w:pPr>
+        <w:bidi/>
+        <w:rPr>
+          <w:rFonts w:asciiTheme="minorBidi" w:hAnsiTheme="minorBidi" w:cs="B Nazanin"/>
+          <w:sz w:val="36"/>
+          <w:szCs w:val="36"/>
+          <w:rtl/>
+          <w:lang w:bidi="fa-IR"/>
+        </w:rPr>
+      </w:pPr>
+      <w:r>
+        <w:rPr>
+          <w:rFonts w:asciiTheme="minorBidi" w:hAnsiTheme="minorBidi" w:cs="B Nazanin" w:hint="cs"/>
+          <w:sz w:val="36"/>
+          <w:szCs w:val="36"/>
+          <w:rtl/>
+          <w:lang w:bidi="fa-IR"/>
+        </w:rPr>
+        <w:t>هسته از طریق فراخوان های سیستمی سیستم فایل زمانبندی پردازنده مدیریت حافظه و سایر سیستم عامل را فراهم می سازد .</w:t>
+      </w:r>
+      <w:r>
+        <w:rPr>
+          <w:rFonts w:asciiTheme="minorBidi" w:hAnsiTheme="minorBidi" w:cs="B Nazanin" w:hint="cs"/>
+          <w:color w:val="FFFFFF" w:themeColor="background1"/>
+          <w:sz w:val="36"/>
+          <w:szCs w:val="36"/>
+          <w:highlight w:val="darkGreen"/>
+          <w:rtl/>
+          <w:lang w:bidi="fa-IR"/>
+        </w:rPr>
+        <w:t>جمع شدن امکانات (عملکرد های) زیاد در یک سطح اشتباه است</w:t>
+      </w:r>
+      <w:r>
+        <w:rPr>
+          <w:rFonts w:asciiTheme="minorBidi" w:hAnsiTheme="minorBidi" w:cs="B Nazanin" w:hint="cs"/>
+          <w:color w:val="FFFFFF" w:themeColor="background1"/>
+          <w:sz w:val="36"/>
+          <w:szCs w:val="36"/>
+          <w:rtl/>
+          <w:lang w:bidi="fa-IR"/>
+        </w:rPr>
+        <w:t xml:space="preserve"> </w:t>
+      </w:r>
+      <w:r>
+        <w:rPr>
+          <w:rFonts w:asciiTheme="minorBidi" w:hAnsiTheme="minorBidi" w:cs="B Nazanin" w:hint="cs"/>
+          <w:sz w:val="36"/>
+          <w:szCs w:val="36"/>
+          <w:highlight w:val="yellow"/>
+          <w:rtl/>
+          <w:lang w:bidi="fa-IR"/>
+        </w:rPr>
+        <w:t>پیاده سازی و نگهداری این ساختار یکپارچه دشوار بود</w:t>
+      </w:r>
+      <w:r>
+        <w:rPr>
+          <w:rFonts w:asciiTheme="minorBidi" w:hAnsiTheme="minorBidi" w:cs="B Nazanin" w:hint="cs"/>
+          <w:sz w:val="36"/>
+          <w:szCs w:val="36"/>
+          <w:rtl/>
+          <w:lang w:bidi="fa-IR"/>
+        </w:rPr>
+        <w:t xml:space="preserve"> هر چند که امتیاز خاصی نیز داشت:  در واسط فراخوان سیستم یا در ارتباطات داخل هسته سرباز بسیار کمی وجود دارد</w:t>
+      </w:r>
+    </w:p>
+    <w:p>
+      <w:pPr>
+        <w:bidi/>
+        <w:rPr>
+          <w:rFonts w:asciiTheme="minorBidi" w:hAnsiTheme="minorBidi" w:cs="B Nazanin"/>
+          <w:b/>
+          <w:bCs/>
+          <w:color w:val="70AD47" w:themeColor="accent6"/>
+          <w:sz w:val="56"/>
+          <w:szCs w:val="56"/>
+          <w:u w:val="single"/>
+          <w:rtl/>
+          <w:lang w:bidi="fa-IR"/>
+        </w:rPr>
+      </w:pPr>
+      <w:r>
+        <w:rPr>
+          <w:rFonts w:asciiTheme="minorBidi" w:hAnsiTheme="minorBidi" w:cs="B Nazanin" w:hint="cs"/>
+          <w:b/>
+          <w:bCs/>
+          <w:color w:val="70AD47" w:themeColor="accent6"/>
+          <w:sz w:val="56"/>
+          <w:szCs w:val="56"/>
+          <w:u w:val="single"/>
+          <w:rtl/>
+          <w:lang w:bidi="fa-IR"/>
+        </w:rPr>
+        <w:lastRenderedPageBreak/>
+        <w:t xml:space="preserve">لایه ای </w:t>
+      </w:r>
+    </w:p>
+    <w:p>
+      <w:pPr>
+        <w:bidi/>
+        <w:rPr>
+          <w:rFonts w:asciiTheme="minorBidi" w:hAnsiTheme="minorBidi" w:cs="B Nazanin"/>
+          <w:sz w:val="36"/>
+          <w:szCs w:val="36"/>
+          <w:rtl/>
+          <w:lang w:bidi="fa-IR"/>
+        </w:rPr>
+      </w:pPr>
+      <w:r>
+        <w:rPr>
+          <w:rFonts w:asciiTheme="minorBidi" w:hAnsiTheme="minorBidi" w:cs="B Nazanin" w:hint="cs"/>
+          <w:sz w:val="36"/>
+          <w:szCs w:val="36"/>
+          <w:rtl/>
+          <w:lang w:bidi="fa-IR"/>
+        </w:rPr>
+        <w:t xml:space="preserve">با پشتیبانی سخت افزاری مناسب سیستم عامل ها می توانند به مولفه هایی تبدیل شوند که نسبت به سیستم عامل های یونیکس و </w:t>
+      </w:r>
+      <w:r>
+        <w:rPr>
+          <w:rFonts w:asciiTheme="minorBidi" w:hAnsiTheme="minorBidi" w:cs="B Nazanin"/>
+          <w:sz w:val="36"/>
+          <w:szCs w:val="36"/>
+          <w:lang w:bidi="fa-IR"/>
+        </w:rPr>
+        <w:t xml:space="preserve"> </w:t>
+      </w:r>
+      <w:proofErr w:type="spellStart"/>
+      <w:r>
+        <w:rPr>
+          <w:rFonts w:asciiTheme="minorBidi" w:hAnsiTheme="minorBidi" w:cs="B Nazanin"/>
+          <w:sz w:val="36"/>
+          <w:szCs w:val="36"/>
+          <w:lang w:bidi="fa-IR"/>
+        </w:rPr>
+        <w:t>ms-dos</w:t>
+      </w:r>
+      <w:proofErr w:type="spellEnd"/>
+      <w:r>
+        <w:rPr>
+          <w:rFonts w:asciiTheme="minorBidi" w:hAnsiTheme="minorBidi" w:cs="B Nazanin"/>
+          <w:sz w:val="36"/>
+          <w:szCs w:val="36"/>
+          <w:lang w:bidi="fa-IR"/>
+        </w:rPr>
+        <w:t xml:space="preserve"> </w:t>
+      </w:r>
+      <w:r>
+        <w:rPr>
+          <w:rFonts w:asciiTheme="minorBidi" w:hAnsiTheme="minorBidi" w:cs="B Nazanin" w:hint="cs"/>
+          <w:sz w:val="36"/>
+          <w:szCs w:val="36"/>
+          <w:rtl/>
+          <w:lang w:bidi="fa-IR"/>
+        </w:rPr>
+        <w:t>اولیه کوچ</w:t>
+      </w:r>
+      <w:r>
+        <w:rPr>
+          <w:rFonts w:asciiTheme="minorBidi" w:hAnsiTheme="minorBidi" w:cs="B Nazanin" w:hint="cs"/>
+          <w:sz w:val="36"/>
+          <w:szCs w:val="36"/>
+          <w:rtl/>
+          <w:lang w:bidi="fa-IR"/>
+        </w:rPr>
+        <w:t>ک</w:t>
+      </w:r>
+      <w:r>
+        <w:rPr>
+          <w:rFonts w:asciiTheme="minorBidi" w:hAnsiTheme="minorBidi" w:cs="B Nazanin" w:hint="cs"/>
+          <w:sz w:val="36"/>
+          <w:szCs w:val="36"/>
+          <w:rtl/>
+          <w:lang w:bidi="fa-IR"/>
+        </w:rPr>
+        <w:t xml:space="preserve"> تر و مناسب تر باشند در این صورت سیستم عامل روی کامپیوتر و برنامه های کاربردی که از آن استفاده می کنند کنترل خیلی بیشتری دارد پیاده ساز ها</w:t>
+      </w:r>
+      <w:r>
+        <w:rPr>
+          <w:rFonts w:asciiTheme="minorBidi" w:hAnsiTheme="minorBidi" w:cs="B Nazanin"/>
+          <w:sz w:val="36"/>
+          <w:szCs w:val="36"/>
+          <w:lang w:bidi="fa-IR"/>
+        </w:rPr>
+        <w:t>,</w:t>
+      </w:r>
+      <w:r>
+        <w:rPr>
+          <w:rFonts w:asciiTheme="minorBidi" w:hAnsiTheme="minorBidi" w:cs="B Nazanin"/>
+          <w:sz w:val="36"/>
+          <w:szCs w:val="36"/>
+          <w:lang w:bidi="fa-IR"/>
+        </w:rPr>
+        <w:t xml:space="preserve"> </w:t>
+      </w:r>
+      <w:r>
+        <w:rPr>
+          <w:rFonts w:asciiTheme="minorBidi" w:hAnsiTheme="minorBidi" w:cs="B Nazanin" w:hint="cs"/>
+          <w:sz w:val="36"/>
+          <w:szCs w:val="36"/>
+          <w:rtl/>
+          <w:lang w:bidi="fa-IR"/>
+        </w:rPr>
+        <w:t xml:space="preserve">آزادی بیشتری در تغییر عملکرد داخلی سیستم و ایجاد سیستم عامل های پیمانه ای دارند </w:t>
+      </w:r>
+      <w:r>
+        <w:rPr>
+          <w:rFonts w:asciiTheme="minorBidi" w:hAnsiTheme="minorBidi" w:cs="B Nazanin" w:hint="cs"/>
+          <w:b/>
+          <w:bCs/>
+          <w:sz w:val="44"/>
+          <w:szCs w:val="44"/>
+          <w:u w:val="single"/>
+          <w:rtl/>
+          <w:lang w:bidi="fa-IR"/>
+        </w:rPr>
+        <w:t>پنهان سازی اطلاعات به پایین</w:t>
+      </w:r>
+      <w:r>
+        <w:rPr>
+          <w:rFonts w:asciiTheme="minorBidi" w:hAnsiTheme="minorBidi" w:cs="B Nazanin" w:hint="cs"/>
+          <w:sz w:val="44"/>
+          <w:szCs w:val="44"/>
+          <w:rtl/>
+          <w:lang w:bidi="fa-IR"/>
+        </w:rPr>
+        <w:t xml:space="preserve"> </w:t>
+      </w:r>
+      <w:r>
+        <w:rPr>
+          <w:rFonts w:asciiTheme="minorBidi" w:hAnsiTheme="minorBidi" w:cs="B Nazanin" w:hint="cs"/>
+          <w:sz w:val="48"/>
+          <w:szCs w:val="48"/>
+          <w:rtl/>
+          <w:lang w:bidi="fa-IR"/>
+        </w:rPr>
+        <w:t xml:space="preserve">. </w:t>
+      </w:r>
+      <w:r>
+        <w:rPr>
+          <w:rFonts w:asciiTheme="minorBidi" w:hAnsiTheme="minorBidi" w:cs="B Nazanin" w:hint="cs"/>
+          <w:sz w:val="36"/>
+          <w:szCs w:val="36"/>
+          <w:rtl/>
+          <w:lang w:bidi="fa-IR"/>
+        </w:rPr>
+        <w:t xml:space="preserve">ویژگی ها و عملکرد کلی تعیین به مولفه هایی تقسیم می شوند </w:t>
+      </w:r>
+      <w:r>
+        <w:rPr>
+          <w:rFonts w:asciiTheme="minorBidi" w:hAnsiTheme="minorBidi" w:cs="B Nazanin" w:hint="cs"/>
+          <w:b/>
+          <w:bCs/>
+          <w:sz w:val="40"/>
+          <w:szCs w:val="40"/>
+          <w:u w:val="single"/>
+          <w:rtl/>
+          <w:lang w:bidi="fa-IR"/>
+        </w:rPr>
+        <w:t>پنهان سازی اطلاعات</w:t>
+      </w:r>
+      <w:r>
+        <w:rPr>
+          <w:rFonts w:asciiTheme="minorBidi" w:hAnsiTheme="minorBidi" w:cs="B Nazanin" w:hint="cs"/>
+          <w:sz w:val="32"/>
+          <w:szCs w:val="32"/>
+          <w:rtl/>
+          <w:lang w:bidi="fa-IR"/>
+        </w:rPr>
+        <w:t xml:space="preserve"> </w:t>
+      </w:r>
+      <w:r>
+        <w:rPr>
+          <w:rFonts w:asciiTheme="minorBidi" w:hAnsiTheme="minorBidi" w:cs="B Nazanin" w:hint="cs"/>
+          <w:sz w:val="36"/>
+          <w:szCs w:val="36"/>
+          <w:rtl/>
+          <w:lang w:bidi="fa-IR"/>
+        </w:rPr>
+        <w:t>نیز مهم است</w:t>
+      </w:r>
+    </w:p>
+    <w:p>
+      <w:pPr>
+        <w:bidi/>
+        <w:rPr>
+          <w:rFonts w:asciiTheme="minorBidi" w:hAnsiTheme="minorBidi" w:cs="B Nazanin"/>
+          <w:sz w:val="36"/>
+          <w:szCs w:val="36"/>
+          <w:rtl/>
+          <w:lang w:bidi="fa-IR"/>
+        </w:rPr>
+      </w:pPr>
+    </w:p>
+    <w:p>
+      <w:pPr>
+        <w:bidi/>
+        <w:rPr>
+          <w:rFonts w:asciiTheme="minorBidi" w:hAnsiTheme="minorBidi" w:cs="B Nazanin"/>
+          <w:sz w:val="36"/>
+          <w:szCs w:val="36"/>
+          <w:rtl/>
+          <w:lang w:bidi="fa-IR"/>
+        </w:rPr>
+      </w:pPr>
+      <w:r>
+        <w:rPr>
+          <w:rFonts w:asciiTheme="minorBidi" w:hAnsiTheme="minorBidi" w:cs="B Nazanin" w:hint="cs"/>
+          <w:sz w:val="36"/>
+          <w:szCs w:val="36"/>
+          <w:rtl/>
+          <w:lang w:bidi="fa-IR"/>
+        </w:rPr>
+        <w:t xml:space="preserve">سیستم عامل به چند لایه (سطح ) تبدیل می شود لایه پایینی (لایه شماره0 ) سخت افزار است </w:t>
+      </w:r>
+      <w:r>
+        <w:rPr>
+          <w:rFonts w:asciiTheme="minorBidi" w:hAnsiTheme="minorBidi" w:cs="B Nazanin" w:hint="cs"/>
+          <w:sz w:val="36"/>
+          <w:szCs w:val="36"/>
+          <w:rtl/>
+          <w:lang w:bidi="fa-IR"/>
+        </w:rPr>
+        <w:t xml:space="preserve">لایه ی بالایی (لایه شماره </w:t>
+      </w:r>
+      <w:r>
+        <w:rPr>
+          <w:rFonts w:asciiTheme="minorBidi" w:hAnsiTheme="minorBidi" w:cs="B Nazanin"/>
+          <w:sz w:val="36"/>
+          <w:szCs w:val="36"/>
+          <w:lang w:bidi="fa-IR"/>
+        </w:rPr>
+        <w:t>N</w:t>
+      </w:r>
+      <w:r>
+        <w:rPr>
+          <w:rFonts w:asciiTheme="minorBidi" w:hAnsiTheme="minorBidi" w:cs="B Nazanin" w:hint="cs"/>
+          <w:sz w:val="36"/>
+          <w:szCs w:val="36"/>
+          <w:rtl/>
+          <w:lang w:bidi="fa-IR"/>
+        </w:rPr>
+        <w:t>)</w:t>
+      </w:r>
+      <w:r>
+        <w:rPr>
+          <w:rFonts w:asciiTheme="minorBidi" w:hAnsiTheme="minorBidi" w:cs="B Nazanin"/>
+          <w:sz w:val="36"/>
+          <w:szCs w:val="36"/>
+          <w:lang w:bidi="fa-IR"/>
+        </w:rPr>
+        <w:t xml:space="preserve"> </w:t>
+      </w:r>
+      <w:r>
+        <w:rPr>
+          <w:rFonts w:asciiTheme="minorBidi" w:hAnsiTheme="minorBidi" w:cs="B Nazanin" w:hint="cs"/>
+          <w:sz w:val="36"/>
+          <w:szCs w:val="36"/>
+          <w:rtl/>
+          <w:lang w:bidi="fa-IR"/>
+        </w:rPr>
+        <w:t>واسط کاربر است</w:t>
+      </w:r>
+      <w:r>
+        <w:rPr>
+          <w:rFonts w:asciiTheme="minorBidi" w:hAnsiTheme="minorBidi" w:cs="B Nazanin" w:hint="cs"/>
+          <w:sz w:val="36"/>
+          <w:szCs w:val="36"/>
+          <w:rtl/>
+          <w:lang w:bidi="fa-IR"/>
+        </w:rPr>
+        <w:t>این ساختار لایه ای در شکل زیر امده است</w:t>
+      </w:r>
+    </w:p>
+    <w:p>
+      <w:pPr>
+        <w:bidi/>
+        <w:jc w:val="center"/>
+        <w:rPr>
+          <w:rFonts w:asciiTheme="minorBidi" w:hAnsiTheme="minorBidi" w:cs="B Nazanin"/>
+          <w:sz w:val="36"/>
+          <w:szCs w:val="36"/>
+          <w:lang w:bidi="fa-IR"/>
+        </w:rPr>
+      </w:pPr>
+      <w:r>
+        <w:rPr>
+          <w:rFonts w:asciiTheme="minorBidi" w:hAnsiTheme="minorBidi" w:cs="B Nazanin"/>
+          <w:noProof/>
+          <w:sz w:val="36"/>
+          <w:szCs w:val="36"/>
+          <w:rtl/>
+        </w:rPr>
+        <w:drawing>
+          <wp:inline distT="0" distB="0" distL="0" distR="0" wp14:anchorId="00C57F55" wp14:editId="69FFE3B7">
+            <wp:extent cx="2884995" cy="2162175"/>
+            <wp:effectExtent l="0" t="0" r="0" b="0"/>
+            <wp:docPr id="7" name="Picture 7"/>
+            <wp:cNvGraphicFramePr>
+              <a:graphicFrameLocks xmlns:a="http://schemas.openxmlformats.org/drawingml/2006/main" noChangeAspect="1"/>
+            </wp:cNvGraphicFramePr>
+            <a:graphic xmlns:a="http://schemas.openxmlformats.org/drawingml/2006/main">
+              <a:graphicData uri="http://schemas.openxmlformats.org/drawingml/2006/picture">
+                <pic:pic xmlns:pic="http://schemas.openxmlformats.org/drawingml/2006/picture">
+                  <pic:nvPicPr>
+                    <pic:cNvPr id="1" name=""/>
+                    <pic:cNvPicPr/>
+                  </pic:nvPicPr>
+                  <pic:blipFill>
+                    <a:blip r:embed="rId10"/>
+                    <a:stretch>
+                      <a:fillRect/>
+                    </a:stretch>
+                  </pic:blipFill>
+                  <pic:spPr>
+                    <a:xfrm>
+                      <a:off x="0" y="0"/>
                       <a:ext cx="2901726" cy="2174714"/>
                     </a:xfrm>
                     <a:prstGeom prst="rect">
@@ -1352,7 +1398,7 @@
                     </pic:cNvPicPr>
                   </pic:nvPicPr>
                   <pic:blipFill>
-                    <a:blip r:embed="rId10">
+                    <a:blip r:embed="rId11">
                       <a:extLst>
                         <a:ext uri="{28A0092B-C50C-407E-A947-70E740481C1C}">
                           <a14:useLocalDpi xmlns:a14="http://schemas.microsoft.com/office/drawing/2010/main" val="0"/>
@@ -1430,7 +1476,7 @@
                     </pic:cNvPicPr>
                   </pic:nvPicPr>
                   <pic:blipFill>
-                    <a:blip r:embed="rId11">
+                    <a:blip r:embed="rId12">
                       <a:extLst>
                         <a:ext uri="{28A0092B-C50C-407E-A947-70E740481C1C}">
                           <a14:useLocalDpi xmlns:a14="http://schemas.microsoft.com/office/drawing/2010/main" val="0"/>
@@ -1629,6 +1675,7 @@
         </w:rPr>
         <w:t>لایه ها طوری انتخاب میشوند که خر کدام از توابع (عملکرد ها) و سرویس های لایه های پایین تر استفاده می کنند این روش اشکال زدایی و وارسی (</w:t>
       </w:r>
+      <w:proofErr w:type="spellStart"/>
       <w:r>
         <w:rPr>
           <w:rFonts w:asciiTheme="minorBidi" w:hAnsiTheme="minorBidi" w:cs="B Nazanin"/>
@@ -1638,6 +1685,7 @@
         </w:rPr>
         <w:t>Cerification</w:t>
       </w:r>
+      <w:proofErr w:type="spellEnd"/>
       <w:r>
         <w:rPr>
           <w:rFonts w:asciiTheme="minorBidi" w:hAnsiTheme="minorBidi" w:cs="B Nazanin" w:hint="cs"/>
@@ -2870,7 +2918,7 @@
       <w:pPr>
         <w:bidi/>
         <w:rPr>
-          <w:rFonts w:asciiTheme="minorBidi" w:hAnsiTheme="minorBidi" w:cs="B Nazanin" w:hint="cs"/>
+          <w:rFonts w:asciiTheme="minorBidi" w:hAnsiTheme="minorBidi" w:cs="B Nazanin"/>
           <w:sz w:val="36"/>
           <w:szCs w:val="36"/>
           <w:rtl/>
@@ -2886,6 +2934,875 @@
           <w:lang w:bidi="fa-IR"/>
         </w:rPr>
         <w:t>یک سیستم کامپیوتری دارای لایه های سخت افزار</w:t>
+      </w:r>
+      <w:r>
+        <w:rPr>
+          <w:rFonts w:asciiTheme="minorBidi" w:hAnsiTheme="minorBidi" w:cs="B Nazanin" w:hint="cs"/>
+          <w:sz w:val="36"/>
+          <w:szCs w:val="36"/>
+          <w:rtl/>
+          <w:lang w:bidi="fa-IR"/>
+        </w:rPr>
+        <w:t>، هسته و برنامه های سیستم می باشد. برنامه های سیستم که در بالای هسته قرار دارند</w:t>
+      </w:r>
+      <w:r>
+        <w:rPr>
+          <w:rFonts w:asciiTheme="minorBidi" w:hAnsiTheme="minorBidi" w:cs="B Nazanin" w:hint="cs"/>
+          <w:sz w:val="36"/>
+          <w:szCs w:val="36"/>
+          <w:rtl/>
+          <w:lang w:bidi="fa-IR"/>
+        </w:rPr>
+        <w:t xml:space="preserve"> می توانند از فراخوانی  های سیستم و دستورات سخت افزاری استفاده کنند. بعضی سیستم ها از این الگو تبعیت می کنند و حتی برنامههای سیستم می توانند از طریق </w:t>
+      </w:r>
+      <w:r>
+        <w:rPr>
+          <w:rFonts w:asciiTheme="minorBidi" w:hAnsiTheme="minorBidi" w:cs="B Nazanin" w:hint="cs"/>
+          <w:sz w:val="36"/>
+          <w:szCs w:val="36"/>
+          <w:rtl/>
+          <w:lang w:bidi="fa-IR"/>
+        </w:rPr>
+        <w:t xml:space="preserve">برنامه های کاربردی فراخوانی شوند و برنامه های سیستم می توانند آن چه را که در زیر آن ها قرار دارد را مشاهده نمایند به طوری که گویی برنامه های کاربردی بخشی از خود ماشین هستند. </w:t>
+      </w:r>
+      <w:r>
+        <w:rPr>
+          <w:rFonts w:asciiTheme="minorBidi" w:hAnsiTheme="minorBidi" w:cs="B Nazanin" w:hint="cs"/>
+          <w:sz w:val="36"/>
+          <w:szCs w:val="36"/>
+          <w:highlight w:val="yellow"/>
+          <w:rtl/>
+          <w:lang w:bidi="fa-IR"/>
+        </w:rPr>
+        <w:t>این شیوه لایه را ماشین مجازی می نامند</w:t>
+      </w:r>
+      <w:r>
+        <w:rPr>
+          <w:rFonts w:asciiTheme="minorBidi" w:hAnsiTheme="minorBidi" w:cs="B Nazanin" w:hint="cs"/>
+          <w:sz w:val="36"/>
+          <w:szCs w:val="36"/>
+          <w:rtl/>
+          <w:lang w:bidi="fa-IR"/>
+        </w:rPr>
+        <w:t xml:space="preserve"> که یک کپی تز کامپیوتر را در اختیار هر فرایند قرار می دهد اجرا شدن سیستم عامل </w:t>
+      </w:r>
+      <w:r>
+        <w:rPr>
+          <w:rFonts w:asciiTheme="minorBidi" w:hAnsiTheme="minorBidi" w:cs="B Nazanin"/>
+          <w:sz w:val="36"/>
+          <w:szCs w:val="36"/>
+          <w:lang w:bidi="fa-IR"/>
+        </w:rPr>
+        <w:t xml:space="preserve">DOS </w:t>
+      </w:r>
+      <w:r>
+        <w:rPr>
+          <w:rFonts w:asciiTheme="minorBidi" w:hAnsiTheme="minorBidi" w:cs="B Nazanin" w:hint="cs"/>
+          <w:sz w:val="36"/>
+          <w:szCs w:val="36"/>
+          <w:rtl/>
+          <w:lang w:bidi="fa-IR"/>
+        </w:rPr>
+        <w:t xml:space="preserve"> تخت ویندوز با استفاده از ایده ماشین مجازی انجام گرفت</w:t>
+      </w:r>
+    </w:p>
+    <w:p>
+      <w:pPr>
+        <w:bidi/>
+        <w:rPr>
+          <w:rFonts w:asciiTheme="minorBidi" w:hAnsiTheme="minorBidi" w:cs="B Nazanin"/>
+          <w:sz w:val="36"/>
+          <w:szCs w:val="36"/>
+          <w:rtl/>
+          <w:lang w:bidi="fa-IR"/>
+        </w:rPr>
+      </w:pPr>
+    </w:p>
+    <w:p>
+      <w:pPr>
+        <w:bidi/>
+        <w:rPr>
+          <w:rFonts w:asciiTheme="minorBidi" w:hAnsiTheme="minorBidi" w:cs="B Nazanin"/>
+          <w:sz w:val="36"/>
+          <w:szCs w:val="36"/>
+          <w:rtl/>
+          <w:lang w:bidi="fa-IR"/>
+        </w:rPr>
+      </w:pPr>
+      <w:r>
+        <w:rPr>
+          <w:rFonts w:asciiTheme="minorBidi" w:hAnsiTheme="minorBidi" w:cs="B Nazanin" w:hint="cs"/>
+          <w:sz w:val="36"/>
+          <w:szCs w:val="36"/>
+          <w:rtl/>
+          <w:lang w:bidi="fa-IR"/>
+        </w:rPr>
+        <w:t>یک سیستم عامل با ساختار ماشین مجازی هنگامی بر روی یک سخت افزار نصب می شود که آن سخت افزار</w:t>
+      </w:r>
+      <w:r>
+        <w:rPr>
+          <w:rFonts w:asciiTheme="minorBidi" w:hAnsiTheme="minorBidi" w:cs="B Nazanin" w:hint="cs"/>
+          <w:sz w:val="36"/>
+          <w:szCs w:val="36"/>
+          <w:rtl/>
+          <w:lang w:bidi="fa-IR"/>
+        </w:rPr>
+        <w:t xml:space="preserve"> را شبیه سازی می کند. به گونه ای که می توان سیستم عالم های دلخواه دیگری را طور همزمان</w:t>
+      </w:r>
+      <w:r>
+        <w:rPr>
+          <w:rFonts w:asciiTheme="minorBidi" w:hAnsiTheme="minorBidi" w:cs="B Nazanin" w:hint="cs"/>
+          <w:sz w:val="36"/>
+          <w:szCs w:val="36"/>
+          <w:rtl/>
+          <w:lang w:bidi="fa-IR"/>
+        </w:rPr>
+        <w:t xml:space="preserve"> روی سیستم عامل ماشین مجازی نصب کردو از آن استفاده نمود. این سیستم جه عملیات محاوره ای کاربر با </w:t>
+      </w:r>
+      <w:r>
+        <w:rPr>
+          <w:rFonts w:asciiTheme="minorBidi" w:hAnsiTheme="minorBidi" w:cs="B Nazanin"/>
+          <w:sz w:val="36"/>
+          <w:szCs w:val="36"/>
+          <w:lang w:bidi="fa-IR"/>
+        </w:rPr>
+        <w:t xml:space="preserve">OS </w:t>
+      </w:r>
+      <w:r>
+        <w:rPr>
+          <w:rFonts w:asciiTheme="minorBidi" w:hAnsiTheme="minorBidi" w:cs="B Nazanin" w:hint="cs"/>
+          <w:sz w:val="36"/>
+          <w:szCs w:val="36"/>
+          <w:rtl/>
+          <w:lang w:bidi="fa-IR"/>
+        </w:rPr>
+        <w:t xml:space="preserve">یک سیستم عامل </w:t>
+      </w:r>
+      <w:r>
+        <w:rPr>
+          <w:rFonts w:asciiTheme="minorBidi" w:hAnsiTheme="minorBidi" w:cs="B Nazanin"/>
+          <w:sz w:val="36"/>
+          <w:szCs w:val="36"/>
+          <w:lang w:bidi="fa-IR"/>
+        </w:rPr>
+        <w:t>Single User</w:t>
+      </w:r>
+      <w:r>
+        <w:rPr>
+          <w:rFonts w:asciiTheme="minorBidi" w:hAnsiTheme="minorBidi" w:cs="B Nazanin" w:hint="cs"/>
+          <w:sz w:val="36"/>
+          <w:szCs w:val="36"/>
+          <w:rtl/>
+          <w:lang w:bidi="fa-IR"/>
+        </w:rPr>
+        <w:t xml:space="preserve"> موسوم به</w:t>
+      </w:r>
+      <w:r>
+        <w:rPr>
+          <w:rFonts w:asciiTheme="minorBidi" w:hAnsiTheme="minorBidi" w:cs="B Nazanin"/>
+          <w:sz w:val="36"/>
+          <w:szCs w:val="36"/>
+          <w:lang w:bidi="fa-IR"/>
+        </w:rPr>
+        <w:t>CMS</w:t>
+      </w:r>
+      <w:r>
+        <w:rPr>
+          <w:rFonts w:asciiTheme="minorBidi" w:hAnsiTheme="minorBidi" w:cs="B Nazanin" w:hint="cs"/>
+          <w:sz w:val="36"/>
+          <w:szCs w:val="36"/>
+          <w:rtl/>
+          <w:lang w:bidi="fa-IR"/>
+        </w:rPr>
+        <w:t xml:space="preserve"> تعبیه شده است تا کاربر به راحتی بتواند در هر لحظه فعالیت لازم را انجام دادهو پاسخ مناسب را از سیستم دریافت نماید.</w:t>
+      </w:r>
+    </w:p>
+    <w:p>
+      <w:pPr>
+        <w:bidi/>
+        <w:rPr>
+          <w:rFonts w:asciiTheme="minorBidi" w:hAnsiTheme="minorBidi" w:cs="B Nazanin"/>
+          <w:sz w:val="36"/>
+          <w:szCs w:val="36"/>
+          <w:rtl/>
+          <w:lang w:bidi="fa-IR"/>
+        </w:rPr>
+      </w:pPr>
+      <w:r>
+        <w:rPr>
+          <w:rFonts w:asciiTheme="minorBidi" w:hAnsiTheme="minorBidi" w:cs="B Nazanin" w:hint="cs"/>
+          <w:sz w:val="36"/>
+          <w:szCs w:val="36"/>
+          <w:rtl/>
+          <w:lang w:bidi="fa-IR"/>
+        </w:rPr>
+        <w:t xml:space="preserve">هر کاربر یک نسخه جدا از </w:t>
+      </w:r>
+      <w:r>
+        <w:rPr>
+          <w:rFonts w:asciiTheme="minorBidi" w:hAnsiTheme="minorBidi" w:cs="B Nazanin"/>
+          <w:sz w:val="36"/>
+          <w:szCs w:val="36"/>
+          <w:lang w:bidi="fa-IR"/>
+        </w:rPr>
+        <w:t>CMS</w:t>
+      </w:r>
+      <w:r>
+        <w:rPr>
+          <w:rFonts w:asciiTheme="minorBidi" w:hAnsiTheme="minorBidi" w:cs="B Nazanin" w:hint="cs"/>
+          <w:sz w:val="36"/>
+          <w:szCs w:val="36"/>
+          <w:rtl/>
+          <w:lang w:bidi="fa-IR"/>
+        </w:rPr>
+        <w:t xml:space="preserve"> در اختیار دارد که بدین ترتیب ضریب امنیتی در این سیستم بالا می رود</w:t>
+      </w:r>
+    </w:p>
+    <w:p>
+      <w:pPr>
+        <w:bidi/>
+        <w:rPr>
+          <w:rFonts w:asciiTheme="minorBidi" w:hAnsiTheme="minorBidi" w:cs="B Nazanin"/>
+          <w:sz w:val="36"/>
+          <w:szCs w:val="36"/>
+          <w:rtl/>
+          <w:lang w:bidi="fa-IR"/>
+        </w:rPr>
+      </w:pPr>
+    </w:p>
+    <w:p>
+      <w:pPr>
+        <w:bidi/>
+        <w:rPr>
+          <w:rFonts w:asciiTheme="minorBidi" w:hAnsiTheme="minorBidi" w:cs="B Nazanin"/>
+          <w:b/>
+          <w:bCs/>
+          <w:color w:val="70AD47" w:themeColor="accent6"/>
+          <w:sz w:val="44"/>
+          <w:szCs w:val="44"/>
+          <w:lang w:bidi="fa-IR"/>
+        </w:rPr>
+      </w:pPr>
+      <w:r>
+        <w:rPr>
+          <w:rFonts w:asciiTheme="minorBidi" w:hAnsiTheme="minorBidi" w:cs="B Nazanin" w:hint="cs"/>
+          <w:b/>
+          <w:bCs/>
+          <w:color w:val="70AD47" w:themeColor="accent6"/>
+          <w:sz w:val="44"/>
+          <w:szCs w:val="44"/>
+          <w:rtl/>
+          <w:lang w:bidi="fa-IR"/>
+        </w:rPr>
+        <w:lastRenderedPageBreak/>
+        <w:t xml:space="preserve">مشتری </w:t>
+      </w:r>
+      <w:r>
+        <w:rPr>
+          <w:rFonts w:ascii="Times New Roman" w:hAnsi="Times New Roman" w:cs="Times New Roman" w:hint="cs"/>
+          <w:b/>
+          <w:bCs/>
+          <w:color w:val="70AD47" w:themeColor="accent6"/>
+          <w:sz w:val="44"/>
+          <w:szCs w:val="44"/>
+          <w:rtl/>
+          <w:lang w:bidi="fa-IR"/>
+        </w:rPr>
+        <w:t>–</w:t>
+      </w:r>
+      <w:r>
+        <w:rPr>
+          <w:rFonts w:asciiTheme="minorBidi" w:hAnsiTheme="minorBidi" w:cs="B Nazanin" w:hint="cs"/>
+          <w:b/>
+          <w:bCs/>
+          <w:color w:val="70AD47" w:themeColor="accent6"/>
+          <w:sz w:val="44"/>
+          <w:szCs w:val="44"/>
+          <w:rtl/>
+          <w:lang w:bidi="fa-IR"/>
+        </w:rPr>
+        <w:t xml:space="preserve"> خدمتگذار </w:t>
+      </w:r>
+      <w:r>
+        <w:rPr>
+          <w:rFonts w:asciiTheme="minorBidi" w:hAnsiTheme="minorBidi" w:cs="B Nazanin"/>
+          <w:b/>
+          <w:bCs/>
+          <w:color w:val="70AD47" w:themeColor="accent6"/>
+          <w:sz w:val="44"/>
+          <w:szCs w:val="44"/>
+          <w:lang w:bidi="fa-IR"/>
+        </w:rPr>
+        <w:t>(client - server)</w:t>
+      </w:r>
+      <w:r>
+        <w:rPr>
+          <w:rFonts w:asciiTheme="minorBidi" w:hAnsiTheme="minorBidi" w:cs="B Nazanin"/>
+          <w:b/>
+          <w:bCs/>
+          <w:color w:val="70AD47" w:themeColor="accent6"/>
+          <w:sz w:val="44"/>
+          <w:szCs w:val="44"/>
+          <w:lang w:bidi="fa-IR"/>
+        </w:rPr>
+        <w:t xml:space="preserve"> </w:t>
+      </w:r>
+    </w:p>
+    <w:p>
+      <w:pPr>
+        <w:bidi/>
+        <w:rPr>
+          <w:rFonts w:asciiTheme="minorBidi" w:hAnsiTheme="minorBidi" w:cs="B Nazanin"/>
+          <w:sz w:val="36"/>
+          <w:szCs w:val="36"/>
+          <w:rtl/>
+          <w:lang w:bidi="fa-IR"/>
+        </w:rPr>
+      </w:pPr>
+      <w:r>
+        <w:rPr>
+          <w:rFonts w:asciiTheme="minorBidi" w:hAnsiTheme="minorBidi" w:cs="B Nazanin" w:hint="cs"/>
+          <w:sz w:val="36"/>
+          <w:szCs w:val="36"/>
+          <w:rtl/>
+          <w:lang w:bidi="fa-IR"/>
+        </w:rPr>
+        <w:t>در این ساختار اکثر وظایف سیستم عامل در سطح کاربر انجام می شود و هسته از طریق پیام بین مشتری/خدمتگذار ارتباط برقرار می سازد. ایده ی طراحی این ساختار کمینه کردن هسته و انتقال کد ها به لایه های بالاتر می باشد</w:t>
+      </w:r>
+    </w:p>
+    <w:p>
+      <w:pPr>
+        <w:bidi/>
+        <w:rPr>
+          <w:rFonts w:asciiTheme="minorBidi" w:hAnsiTheme="minorBidi" w:cs="B Nazanin"/>
+          <w:sz w:val="36"/>
+          <w:szCs w:val="36"/>
+          <w:rtl/>
+          <w:lang w:bidi="fa-IR"/>
+        </w:rPr>
+      </w:pPr>
+    </w:p>
+    <w:p>
+      <w:pPr>
+        <w:bidi/>
+        <w:rPr>
+          <w:rFonts w:asciiTheme="minorBidi" w:hAnsiTheme="minorBidi" w:cs="B Nazanin"/>
+          <w:sz w:val="36"/>
+          <w:szCs w:val="36"/>
+          <w:rtl/>
+          <w:lang w:bidi="fa-IR"/>
+        </w:rPr>
+      </w:pPr>
+      <w:r>
+        <w:rPr>
+          <w:rFonts w:asciiTheme="minorBidi" w:hAnsiTheme="minorBidi" w:cs="B Nazanin" w:hint="cs"/>
+          <w:sz w:val="36"/>
+          <w:szCs w:val="36"/>
+          <w:highlight w:val="yellow"/>
+          <w:rtl/>
+          <w:lang w:bidi="fa-IR"/>
+        </w:rPr>
+        <w:t xml:space="preserve">در این ساختار سیستم عامل از دو بخش </w:t>
+      </w:r>
+      <w:r>
+        <w:rPr>
+          <w:rFonts w:asciiTheme="minorBidi" w:hAnsiTheme="minorBidi" w:cs="B Nazanin"/>
+          <w:sz w:val="36"/>
+          <w:szCs w:val="36"/>
+          <w:highlight w:val="yellow"/>
+          <w:lang w:bidi="fa-IR"/>
+        </w:rPr>
+        <w:t xml:space="preserve">Client </w:t>
+      </w:r>
+      <w:r>
+        <w:rPr>
+          <w:rFonts w:asciiTheme="minorBidi" w:hAnsiTheme="minorBidi" w:cs="B Nazanin" w:hint="cs"/>
+          <w:sz w:val="36"/>
+          <w:szCs w:val="36"/>
+          <w:highlight w:val="yellow"/>
+          <w:rtl/>
+          <w:lang w:bidi="fa-IR"/>
+        </w:rPr>
+        <w:t xml:space="preserve">و </w:t>
+      </w:r>
+      <w:r>
+        <w:rPr>
+          <w:rFonts w:asciiTheme="minorBidi" w:hAnsiTheme="minorBidi" w:cs="B Nazanin"/>
+          <w:sz w:val="36"/>
+          <w:szCs w:val="36"/>
+          <w:highlight w:val="yellow"/>
+          <w:lang w:bidi="fa-IR"/>
+        </w:rPr>
+        <w:t xml:space="preserve">Server </w:t>
+      </w:r>
+      <w:r>
+        <w:rPr>
+          <w:rFonts w:asciiTheme="minorBidi" w:hAnsiTheme="minorBidi" w:cs="B Nazanin" w:hint="cs"/>
+          <w:sz w:val="36"/>
+          <w:szCs w:val="36"/>
+          <w:highlight w:val="yellow"/>
+          <w:rtl/>
+          <w:lang w:bidi="fa-IR"/>
+        </w:rPr>
+        <w:t>تشکل شده است</w:t>
+      </w:r>
+    </w:p>
+    <w:p>
+      <w:pPr>
+        <w:bidi/>
+        <w:rPr>
+          <w:rFonts w:asciiTheme="minorBidi" w:hAnsiTheme="minorBidi" w:cs="B Nazanin" w:hint="cs"/>
+          <w:sz w:val="36"/>
+          <w:szCs w:val="36"/>
+          <w:rtl/>
+          <w:lang w:bidi="fa-IR"/>
+        </w:rPr>
+      </w:pPr>
+      <w:r>
+        <w:rPr>
+          <w:rFonts w:asciiTheme="minorBidi" w:hAnsiTheme="minorBidi" w:cs="B Nazanin" w:hint="cs"/>
+          <w:sz w:val="36"/>
+          <w:szCs w:val="36"/>
+          <w:rtl/>
+          <w:lang w:bidi="fa-IR"/>
+        </w:rPr>
+        <w:t>بخش سرور(</w:t>
+      </w:r>
+      <w:r>
+        <w:rPr>
+          <w:rFonts w:asciiTheme="minorBidi" w:hAnsiTheme="minorBidi" w:cs="B Nazanin"/>
+          <w:sz w:val="36"/>
+          <w:szCs w:val="36"/>
+          <w:lang w:bidi="fa-IR"/>
+        </w:rPr>
+        <w:t>Server</w:t>
+      </w:r>
+      <w:r>
+        <w:rPr>
+          <w:rFonts w:asciiTheme="minorBidi" w:hAnsiTheme="minorBidi" w:cs="B Nazanin" w:hint="cs"/>
+          <w:sz w:val="36"/>
+          <w:szCs w:val="36"/>
+          <w:rtl/>
+          <w:lang w:bidi="fa-IR"/>
+        </w:rPr>
+        <w:t>)</w:t>
+      </w:r>
+      <w:r>
+        <w:rPr>
+          <w:rFonts w:asciiTheme="minorBidi" w:hAnsiTheme="minorBidi" w:cs="B Nazanin"/>
+          <w:sz w:val="36"/>
+          <w:szCs w:val="36"/>
+          <w:lang w:bidi="fa-IR"/>
+        </w:rPr>
+        <w:t xml:space="preserve">: </w:t>
+      </w:r>
+      <w:r>
+        <w:rPr>
+          <w:rFonts w:asciiTheme="minorBidi" w:hAnsiTheme="minorBidi" w:cs="B Nazanin" w:hint="cs"/>
+          <w:sz w:val="36"/>
+          <w:szCs w:val="36"/>
+          <w:rtl/>
+          <w:lang w:bidi="fa-IR"/>
+        </w:rPr>
+        <w:t xml:space="preserve"> این بخش وظیفه انجام عملیات های ضروری اولیه را دارد فقط انجام آن ها باید به عهده سیستم عامل باشد. مانند مدیریت پردازش مدیریت </w:t>
+      </w:r>
+      <w:r>
+        <w:rPr>
+          <w:rFonts w:asciiTheme="minorBidi" w:hAnsiTheme="minorBidi" w:cs="B Nazanin"/>
+          <w:sz w:val="36"/>
+          <w:szCs w:val="36"/>
+          <w:lang w:bidi="fa-IR"/>
+        </w:rPr>
+        <w:t>i/o</w:t>
+      </w:r>
+      <w:r>
+        <w:rPr>
+          <w:rFonts w:asciiTheme="minorBidi" w:hAnsiTheme="minorBidi" w:cs="B Nazanin" w:hint="cs"/>
+          <w:sz w:val="36"/>
+          <w:szCs w:val="36"/>
+          <w:rtl/>
+          <w:lang w:bidi="fa-IR"/>
+        </w:rPr>
+        <w:t xml:space="preserve"> مدیریت حافظه اصلی و ارتباط بین پردازش ها</w:t>
+      </w:r>
+    </w:p>
+    <w:p>
+      <w:pPr>
+        <w:bidi/>
+        <w:rPr>
+          <w:rFonts w:asciiTheme="minorBidi" w:hAnsiTheme="minorBidi" w:cs="B Nazanin"/>
+          <w:sz w:val="36"/>
+          <w:szCs w:val="36"/>
+          <w:rtl/>
+          <w:lang w:bidi="fa-IR"/>
+        </w:rPr>
+      </w:pPr>
+      <w:r>
+        <w:rPr>
+          <w:rFonts w:asciiTheme="minorBidi" w:hAnsiTheme="minorBidi" w:cs="B Nazanin" w:hint="cs"/>
+          <w:sz w:val="36"/>
+          <w:szCs w:val="36"/>
+          <w:rtl/>
+          <w:lang w:bidi="fa-IR"/>
+        </w:rPr>
+        <w:t>بخش مشتری (</w:t>
+      </w:r>
+      <w:r>
+        <w:rPr>
+          <w:rFonts w:asciiTheme="minorBidi" w:hAnsiTheme="minorBidi" w:cs="B Nazanin"/>
+          <w:sz w:val="36"/>
+          <w:szCs w:val="36"/>
+          <w:lang w:bidi="fa-IR"/>
+        </w:rPr>
+        <w:t>client</w:t>
+      </w:r>
+      <w:r>
+        <w:rPr>
+          <w:rFonts w:asciiTheme="minorBidi" w:hAnsiTheme="minorBidi" w:cs="B Nazanin" w:hint="cs"/>
+          <w:sz w:val="36"/>
+          <w:szCs w:val="36"/>
+          <w:rtl/>
+          <w:lang w:bidi="fa-IR"/>
+        </w:rPr>
+        <w:t>)</w:t>
+      </w:r>
+      <w:r>
+        <w:rPr>
+          <w:rFonts w:asciiTheme="minorBidi" w:hAnsiTheme="minorBidi" w:cs="B Nazanin"/>
+          <w:sz w:val="36"/>
+          <w:szCs w:val="36"/>
+          <w:lang w:bidi="fa-IR"/>
+        </w:rPr>
+        <w:t>:</w:t>
+      </w:r>
+      <w:r>
+        <w:rPr>
+          <w:rFonts w:asciiTheme="minorBidi" w:hAnsiTheme="minorBidi" w:cs="B Nazanin" w:hint="cs"/>
+          <w:sz w:val="36"/>
+          <w:szCs w:val="36"/>
+          <w:rtl/>
+          <w:lang w:bidi="fa-IR"/>
+        </w:rPr>
+        <w:t xml:space="preserve"> سایر اعمال ثانویه در بخش </w:t>
+      </w:r>
+      <w:r>
+        <w:rPr>
+          <w:rFonts w:asciiTheme="minorBidi" w:hAnsiTheme="minorBidi" w:cs="B Nazanin"/>
+          <w:sz w:val="36"/>
+          <w:szCs w:val="36"/>
+          <w:lang w:bidi="fa-IR"/>
+        </w:rPr>
+        <w:t xml:space="preserve">client </w:t>
+      </w:r>
+      <w:r>
+        <w:rPr>
+          <w:rFonts w:asciiTheme="minorBidi" w:hAnsiTheme="minorBidi" w:cs="B Nazanin" w:hint="cs"/>
+          <w:sz w:val="36"/>
+          <w:szCs w:val="36"/>
+          <w:rtl/>
+          <w:lang w:bidi="fa-IR"/>
+        </w:rPr>
+        <w:t xml:space="preserve"> قرار گرفته که بر روی سرور نصب شده و </w:t>
+      </w:r>
+      <w:r>
+        <w:rPr>
+          <w:rFonts w:asciiTheme="minorBidi" w:hAnsiTheme="minorBidi" w:cs="B Nazanin" w:hint="cs"/>
+          <w:sz w:val="36"/>
+          <w:szCs w:val="36"/>
+          <w:rtl/>
+          <w:lang w:bidi="fa-IR"/>
+        </w:rPr>
+        <w:t>با سرویس گرفتن از سرور کار خود را انجام می دهد</w:t>
+      </w:r>
+    </w:p>
+    <w:p>
+      <w:pPr>
+        <w:bidi/>
+        <w:rPr>
+          <w:rFonts w:asciiTheme="minorBidi" w:hAnsiTheme="minorBidi" w:cs="B Nazanin"/>
+          <w:sz w:val="36"/>
+          <w:szCs w:val="36"/>
+          <w:rtl/>
+          <w:lang w:bidi="fa-IR"/>
+        </w:rPr>
+      </w:pPr>
+    </w:p>
+    <w:p>
+      <w:pPr>
+        <w:bidi/>
+        <w:rPr>
+          <w:rFonts w:asciiTheme="minorBidi" w:hAnsiTheme="minorBidi" w:cs="B Nazanin" w:hint="cs"/>
+          <w:sz w:val="36"/>
+          <w:szCs w:val="36"/>
+          <w:rtl/>
+          <w:lang w:bidi="fa-IR"/>
+        </w:rPr>
+      </w:pPr>
+      <w:r>
+        <w:rPr>
+          <w:rFonts w:asciiTheme="minorBidi" w:hAnsiTheme="minorBidi" w:cs="B Nazanin" w:hint="cs"/>
+          <w:sz w:val="36"/>
+          <w:szCs w:val="36"/>
+          <w:rtl/>
+          <w:lang w:bidi="fa-IR"/>
+        </w:rPr>
+        <w:t>مزایای ساختار مشتری/خدمتگذار عبارتند از:</w:t>
+      </w:r>
+    </w:p>
+    <w:p>
+      <w:pPr>
+        <w:pStyle w:val="ListParagraph"/>
+        <w:numPr>
+          <w:ilvl w:val="0"/>
+          <w:numId w:val="2"/>
+        </w:numPr>
+        <w:bidi/>
+        <w:rPr>
+          <w:rFonts w:asciiTheme="minorBidi" w:hAnsiTheme="minorBidi" w:cs="B Nazanin" w:hint="cs"/>
+          <w:sz w:val="36"/>
+          <w:szCs w:val="36"/>
+          <w:lang w:bidi="fa-IR"/>
+        </w:rPr>
+      </w:pPr>
+      <w:r>
+        <w:rPr>
+          <w:rFonts w:asciiTheme="minorBidi" w:hAnsiTheme="minorBidi" w:cs="B Nazanin" w:hint="cs"/>
+          <w:sz w:val="36"/>
+          <w:szCs w:val="36"/>
+          <w:rtl/>
+          <w:lang w:bidi="fa-IR"/>
+        </w:rPr>
+        <w:t>طراحی ساده تر سیستم عامل</w:t>
+      </w:r>
+    </w:p>
+    <w:p>
+      <w:pPr>
+        <w:pStyle w:val="ListParagraph"/>
+        <w:numPr>
+          <w:ilvl w:val="0"/>
+          <w:numId w:val="2"/>
+        </w:numPr>
+        <w:bidi/>
+        <w:rPr>
+          <w:rFonts w:asciiTheme="minorBidi" w:hAnsiTheme="minorBidi" w:cs="B Nazanin"/>
+          <w:sz w:val="36"/>
+          <w:szCs w:val="36"/>
+          <w:lang w:bidi="fa-IR"/>
+        </w:rPr>
+      </w:pPr>
+      <w:r>
+        <w:rPr>
+          <w:rFonts w:asciiTheme="minorBidi" w:hAnsiTheme="minorBidi" w:cs="B Nazanin" w:hint="cs"/>
+          <w:sz w:val="36"/>
+          <w:szCs w:val="36"/>
+          <w:rtl/>
+          <w:lang w:bidi="fa-IR"/>
+        </w:rPr>
+        <w:t>استفاده در سیستم های توزیعی</w:t>
+      </w:r>
+    </w:p>
+    <w:p>
+      <w:pPr>
+        <w:pStyle w:val="ListParagraph"/>
+        <w:numPr>
+          <w:ilvl w:val="0"/>
+          <w:numId w:val="2"/>
+        </w:numPr>
+        <w:bidi/>
+        <w:rPr>
+          <w:rFonts w:asciiTheme="minorBidi" w:hAnsiTheme="minorBidi" w:cs="B Nazanin"/>
+          <w:sz w:val="36"/>
+          <w:szCs w:val="36"/>
+          <w:lang w:bidi="fa-IR"/>
+        </w:rPr>
+      </w:pPr>
+      <w:r>
+        <w:rPr>
+          <w:rFonts w:asciiTheme="minorBidi" w:hAnsiTheme="minorBidi" w:cs="B Nazanin" w:hint="cs"/>
+          <w:sz w:val="36"/>
+          <w:szCs w:val="36"/>
+          <w:rtl/>
+          <w:lang w:bidi="fa-IR"/>
+        </w:rPr>
+        <w:t>عدم خرابی کل سیستم در صورت خرابی یک سرور</w:t>
+      </w:r>
+    </w:p>
+    <w:p>
+      <w:pPr>
+        <w:pStyle w:val="ListParagraph"/>
+        <w:bidi/>
+        <w:rPr>
+          <w:rFonts w:asciiTheme="minorBidi" w:hAnsiTheme="minorBidi" w:cs="B Nazanin"/>
+          <w:sz w:val="36"/>
+          <w:szCs w:val="36"/>
+          <w:rtl/>
+          <w:lang w:bidi="fa-IR"/>
+        </w:rPr>
+      </w:pPr>
+    </w:p>
+    <w:p>
+      <w:pPr>
+        <w:pStyle w:val="ListParagraph"/>
+        <w:bidi/>
+        <w:rPr>
+          <w:rFonts w:asciiTheme="minorBidi" w:hAnsiTheme="minorBidi" w:cs="B Nazanin"/>
+          <w:sz w:val="36"/>
+          <w:szCs w:val="36"/>
+          <w:rtl/>
+          <w:lang w:bidi="fa-IR"/>
+        </w:rPr>
+      </w:pPr>
+    </w:p>
+    <w:p>
+      <w:pPr>
+        <w:pStyle w:val="ListParagraph"/>
+        <w:bidi/>
+        <w:rPr>
+          <w:rFonts w:asciiTheme="minorBidi" w:hAnsiTheme="minorBidi" w:cs="B Nazanin"/>
+          <w:sz w:val="36"/>
+          <w:szCs w:val="36"/>
+          <w:rtl/>
+          <w:lang w:bidi="fa-IR"/>
+        </w:rPr>
+      </w:pPr>
+    </w:p>
+    <w:p>
+      <w:pPr>
+        <w:pStyle w:val="ListParagraph"/>
+        <w:bidi/>
+        <w:rPr>
+          <w:rFonts w:asciiTheme="minorBidi" w:hAnsiTheme="minorBidi" w:cs="B Nazanin"/>
+          <w:sz w:val="36"/>
+          <w:szCs w:val="36"/>
+          <w:rtl/>
+          <w:lang w:bidi="fa-IR"/>
+        </w:rPr>
+      </w:pPr>
+    </w:p>
+    <w:p>
+      <w:pPr>
+        <w:pStyle w:val="ListParagraph"/>
+        <w:bidi/>
+        <w:rPr>
+          <w:rFonts w:asciiTheme="minorBidi" w:hAnsiTheme="minorBidi" w:cs="B Nazanin"/>
+          <w:b/>
+          <w:bCs/>
+          <w:color w:val="70AD47" w:themeColor="accent6"/>
+          <w:sz w:val="44"/>
+          <w:szCs w:val="44"/>
+          <w:rtl/>
+          <w:lang w:bidi="fa-IR"/>
+        </w:rPr>
+      </w:pPr>
+      <w:r>
+        <w:rPr>
+          <w:rFonts w:asciiTheme="minorBidi" w:hAnsiTheme="minorBidi" w:cs="B Nazanin" w:hint="cs"/>
+          <w:b/>
+          <w:bCs/>
+          <w:color w:val="70AD47" w:themeColor="accent6"/>
+          <w:sz w:val="44"/>
+          <w:szCs w:val="44"/>
+          <w:rtl/>
+          <w:lang w:bidi="fa-IR"/>
+        </w:rPr>
+        <w:lastRenderedPageBreak/>
+        <w:t>سیستم های ترکیبی</w:t>
+      </w:r>
+      <w:r>
+        <w:rPr>
+          <w:rFonts w:asciiTheme="minorBidi" w:hAnsiTheme="minorBidi" w:cs="B Nazanin" w:hint="cs"/>
+          <w:b/>
+          <w:bCs/>
+          <w:color w:val="70AD47" w:themeColor="accent6"/>
+          <w:sz w:val="44"/>
+          <w:szCs w:val="44"/>
+          <w:rtl/>
+          <w:lang w:bidi="fa-IR"/>
+        </w:rPr>
+        <w:t>:</w:t>
+      </w:r>
+    </w:p>
+    <w:p>
+      <w:pPr>
+        <w:pStyle w:val="ListParagraph"/>
+        <w:bidi/>
+        <w:rPr>
+          <w:rFonts w:asciiTheme="minorBidi" w:hAnsiTheme="minorBidi" w:cs="B Nazanin" w:hint="cs"/>
+          <w:sz w:val="36"/>
+          <w:szCs w:val="36"/>
+          <w:rtl/>
+          <w:lang w:bidi="fa-IR"/>
+        </w:rPr>
+      </w:pPr>
+      <w:r>
+        <w:rPr>
+          <w:rFonts w:asciiTheme="minorBidi" w:hAnsiTheme="minorBidi" w:cs="B Nazanin" w:hint="cs"/>
+          <w:sz w:val="36"/>
+          <w:szCs w:val="36"/>
+          <w:rtl/>
+          <w:lang w:bidi="fa-IR"/>
+        </w:rPr>
+        <w:t>اغلب سیستم های عامل ساختار های ترکیبی دارند و در نتیجه سیستم های ترکیبی به وجود می ایند که مسایل کارایی ، امنیت و استفاده پذیری را حل کنند</w:t>
+      </w:r>
+      <w:r>
+        <w:rPr>
+          <w:rFonts w:asciiTheme="minorBidi" w:hAnsiTheme="minorBidi" w:cs="B Nazanin" w:hint="cs"/>
+          <w:sz w:val="36"/>
+          <w:szCs w:val="36"/>
+          <w:rtl/>
+          <w:lang w:bidi="fa-IR"/>
+        </w:rPr>
+        <w:t>.</w:t>
+      </w:r>
+    </w:p>
+    <w:p>
+      <w:pPr>
+        <w:pStyle w:val="ListParagraph"/>
+        <w:bidi/>
+        <w:rPr>
+          <w:rFonts w:asciiTheme="minorBidi" w:hAnsiTheme="minorBidi" w:cs="B Nazanin"/>
+          <w:sz w:val="36"/>
+          <w:szCs w:val="36"/>
+          <w:lang w:bidi="fa-IR"/>
+        </w:rPr>
+      </w:pPr>
+      <w:r>
+        <w:rPr>
+          <w:rFonts w:asciiTheme="minorBidi" w:hAnsiTheme="minorBidi" w:cs="B Nazanin" w:hint="cs"/>
+          <w:sz w:val="36"/>
+          <w:szCs w:val="36"/>
+          <w:rtl/>
+          <w:lang w:bidi="fa-IR"/>
+        </w:rPr>
+        <w:t xml:space="preserve">مثال سیستم عامل </w:t>
+      </w:r>
+      <w:r>
+        <w:rPr>
+          <w:rFonts w:asciiTheme="minorBidi" w:hAnsiTheme="minorBidi" w:cs="B Nazanin"/>
+          <w:sz w:val="36"/>
+          <w:szCs w:val="36"/>
+          <w:lang w:bidi="fa-IR"/>
+        </w:rPr>
+        <w:t>Apple Mac OS X</w:t>
+      </w:r>
+      <w:r>
+        <w:rPr>
+          <w:rFonts w:asciiTheme="minorBidi" w:hAnsiTheme="minorBidi" w:cs="B Nazanin" w:hint="cs"/>
+          <w:sz w:val="36"/>
+          <w:szCs w:val="36"/>
+          <w:rtl/>
+          <w:lang w:bidi="fa-IR"/>
+        </w:rPr>
+        <w:t xml:space="preserve"> و دو سیستم عامل معروف دیگر یعنی اندروید و </w:t>
+      </w:r>
+      <w:r>
+        <w:rPr>
+          <w:rFonts w:asciiTheme="minorBidi" w:hAnsiTheme="minorBidi" w:cs="B Nazanin"/>
+          <w:sz w:val="36"/>
+          <w:szCs w:val="36"/>
+          <w:lang w:bidi="fa-IR"/>
+        </w:rPr>
+        <w:t>ios</w:t>
       </w:r>
       <w:bookmarkStart w:id="0" w:name="_GoBack"/>
       <w:bookmarkEnd w:id="0"/>
@@ -2903,6 +3820,92 @@
 <file path=word/numbering.xml><?xml version="1.0" encoding="utf-8"?>
 <w:numbering xmlns:wpc="http://schemas.microsoft.com/office/word/2010/wordprocessingCanvas" xmlns:cx="http://schemas.microsoft.com/office/drawing/2014/chartex" xmlns:cx1="http://schemas.microsoft.com/office/drawing/2015/9/8/chartex" xmlns:mc="http://schemas.openxmlformats.org/markup-compatibility/2006" xmlns:o="urn:schemas-microsoft-com:office:office" xmlns:r="http://schemas.openxmlformats.org/officeDocument/2006/relationships" xmlns:m="http://schemas.openxmlformats.org/officeDocument/2006/math" xmlns:v="urn:schemas-microsoft-com:vml" xmlns:wp14="http://schemas.microsoft.com/office/word/2010/wordprocessingDrawing" xmlns:wp="http://schemas.openxmlformats.org/drawingml/2006/wordprocessingDrawing" xmlns:w10="urn:schemas-microsoft-com:office:word" xmlns:w="http://schemas.openxmlformats.org/wordprocessingml/2006/main" xmlns:w14="http://schemas.microsoft.com/office/word/2010/wordml" xmlns:w15="http://schemas.microsoft.com/office/word/2012/wordml" xmlns:w16se="http://schemas.microsoft.com/office/word/2015/wordml/symex" xmlns:wpg="http://schemas.microsoft.com/office/word/2010/wordprocessingGroup" xmlns:wpi="http://schemas.microsoft.com/office/word/2010/wordprocessingInk" xmlns:wne="http://schemas.microsoft.com/office/word/2006/wordml" xmlns:wps="http://schemas.microsoft.com/office/word/2010/wordprocessingShape" mc:Ignorable="w14 w15 w16se wp14">
   <w:abstractNum w:abstractNumId="0" w15:restartNumberingAfterBreak="0">
+    <w:nsid w:val="01C51A79"/>
+    <w:multiLevelType w:val="hybridMultilevel"/>
+    <w:tmpl w:val="B45A6C94"/>
+    <w:lvl w:ilvl="0" w:tplc="0409000F">
+      <w:start w:val="1"/>
+      <w:numFmt w:val="decimal"/>
+      <w:lvlText w:val="%1."/>
+      <w:lvlJc w:val="left"/>
+      <w:pPr>
+        <w:ind w:left="720" w:hanging="360"/>
+      </w:pPr>
+    </w:lvl>
+    <w:lvl w:ilvl="1" w:tplc="04090019" w:tentative="1">
+      <w:start w:val="1"/>
+      <w:numFmt w:val="lowerLetter"/>
+      <w:lvlText w:val="%2."/>
+      <w:lvlJc w:val="left"/>
+      <w:pPr>
+        <w:ind w:left="1440" w:hanging="360"/>
+      </w:pPr>
+    </w:lvl>
+    <w:lvl w:ilvl="2" w:tplc="0409001B" w:tentative="1">
+      <w:start w:val="1"/>
+      <w:numFmt w:val="lowerRoman"/>
+      <w:lvlText w:val="%3."/>
+      <w:lvlJc w:val="right"/>
+      <w:pPr>
+        <w:ind w:left="2160" w:hanging="180"/>
+      </w:pPr>
+    </w:lvl>
+    <w:lvl w:ilvl="3" w:tplc="0409000F" w:tentative="1">
+      <w:start w:val="1"/>
+      <w:numFmt w:val="decimal"/>
+      <w:lvlText w:val="%4."/>
+      <w:lvlJc w:val="left"/>
+      <w:pPr>
+        <w:ind w:left="2880" w:hanging="360"/>
+      </w:pPr>
+    </w:lvl>
+    <w:lvl w:ilvl="4" w:tplc="04090019" w:tentative="1">
+      <w:start w:val="1"/>
+      <w:numFmt w:val="lowerLetter"/>
+      <w:lvlText w:val="%5."/>
+      <w:lvlJc w:val="left"/>
+      <w:pPr>
+        <w:ind w:left="3600" w:hanging="360"/>
+      </w:pPr>
+    </w:lvl>
+    <w:lvl w:ilvl="5" w:tplc="0409001B" w:tentative="1">
+      <w:start w:val="1"/>
+      <w:numFmt w:val="lowerRoman"/>
+      <w:lvlText w:val="%6."/>
+      <w:lvlJc w:val="right"/>
+      <w:pPr>
+        <w:ind w:left="4320" w:hanging="180"/>
+      </w:pPr>
+    </w:lvl>
+    <w:lvl w:ilvl="6" w:tplc="0409000F" w:tentative="1">
+      <w:start w:val="1"/>
+      <w:numFmt w:val="decimal"/>
+      <w:lvlText w:val="%7."/>
+      <w:lvlJc w:val="left"/>
+      <w:pPr>
+        <w:ind w:left="5040" w:hanging="360"/>
+      </w:pPr>
+    </w:lvl>
+    <w:lvl w:ilvl="7" w:tplc="04090019" w:tentative="1">
+      <w:start w:val="1"/>
+      <w:numFmt w:val="lowerLetter"/>
+      <w:lvlText w:val="%8."/>
+      <w:lvlJc w:val="left"/>
+      <w:pPr>
+        <w:ind w:left="5760" w:hanging="360"/>
+      </w:pPr>
+    </w:lvl>
+    <w:lvl w:ilvl="8" w:tplc="0409001B" w:tentative="1">
+      <w:start w:val="1"/>
+      <w:numFmt w:val="lowerRoman"/>
+      <w:lvlText w:val="%9."/>
+      <w:lvlJc w:val="right"/>
+      <w:pPr>
+        <w:ind w:left="6480" w:hanging="180"/>
+      </w:pPr>
+    </w:lvl>
+  </w:abstractNum>
+  <w:abstractNum w:abstractNumId="1" w15:restartNumberingAfterBreak="0">
     <w:nsid w:val="6DFF29B1"/>
     <w:multiLevelType w:val="hybridMultilevel"/>
     <w:tmpl w:val="630AD092"/>
@@ -2989,6 +3992,9 @@
     </w:lvl>
   </w:abstractNum>
   <w:num w:numId="1">
+    <w:abstractNumId w:val="1"/>
+  </w:num>
+  <w:num w:numId="2">
     <w:abstractNumId w:val="0"/>
   </w:num>
 </w:numbering>
@@ -3722,4 +4728,16 @@
     </a:ext>
   </a:extLst>
 </a:theme>
+</file>
+
+<file path=customXml/item1.xml><?xml version="1.0" encoding="utf-8"?>
+<b:Sources xmlns:b="http://schemas.openxmlformats.org/officeDocument/2006/bibliography" xmlns="http://schemas.openxmlformats.org/officeDocument/2006/bibliography" SelectedStyle="\APASixthEditionOfficeOnline.xsl" StyleName="APA" Version="6"/>
+</file>
+
+<file path=customXml/itemProps1.xml><?xml version="1.0" encoding="utf-8"?>
+<ds:datastoreItem xmlns:ds="http://schemas.openxmlformats.org/officeDocument/2006/customXml" ds:itemID="{E345CB67-5B5A-4BC5-8C57-4E6EFBFA9487}">
+  <ds:schemaRefs>
+    <ds:schemaRef ds:uri="http://schemas.openxmlformats.org/officeDocument/2006/bibliography"/>
+  </ds:schemaRefs>
+</ds:datastoreItem>
 </file>
</xml_diff>

<commit_message>
export docx to html text and pdf
</commit_message>
<xml_diff>
--- a/Lecture-2/Lecture-2-2.docx
+++ b/Lecture-2/Lecture-2-2.docx
@@ -435,7 +435,17 @@
           <w:lang w:bidi="fa-IR"/>
         </w:rPr>
         <w:lastRenderedPageBreak/>
-        <w:t>MS DOS</w:t>
+        <w:t xml:space="preserve">MS </w:t>
+      </w:r>
+      <w:proofErr w:type="gramStart"/>
+      <w:r>
+        <w:rPr>
+          <w:rFonts w:asciiTheme="minorBidi" w:hAnsiTheme="minorBidi" w:cs="B Nazanin"/>
+          <w:sz w:val="32"/>
+          <w:szCs w:val="32"/>
+          <w:lang w:bidi="fa-IR"/>
+        </w:rPr>
+        <w:t>DOS</w:t>
       </w:r>
       <w:r>
         <w:rPr>
@@ -456,6 +466,7 @@
         </w:rPr>
         <w:t xml:space="preserve"> مثالی</w:t>
       </w:r>
+      <w:proofErr w:type="gramEnd"/>
       <w:r>
         <w:rPr>
           <w:rFonts w:asciiTheme="minorBidi" w:hAnsiTheme="minorBidi" w:cs="B Nazanin" w:hint="cs"/>
@@ -618,14 +629,25 @@
         </w:rPr>
         <w:t xml:space="preserve"> برای مثال برنامه های کاربردی قادرند به روال ها</w:t>
       </w:r>
-      <w:r>
-        <w:rPr>
-          <w:rFonts w:asciiTheme="minorBidi" w:hAnsiTheme="minorBidi" w:cs="B Nazanin"/>
-          <w:sz w:val="32"/>
-          <w:szCs w:val="32"/>
-          <w:lang w:bidi="fa-IR"/>
-        </w:rPr>
-        <w:t xml:space="preserve">i/o </w:t>
+      <w:proofErr w:type="spellStart"/>
+      <w:r>
+        <w:rPr>
+          <w:rFonts w:asciiTheme="minorBidi" w:hAnsiTheme="minorBidi" w:cs="B Nazanin"/>
+          <w:sz w:val="32"/>
+          <w:szCs w:val="32"/>
+          <w:lang w:bidi="fa-IR"/>
+        </w:rPr>
+        <w:t>i</w:t>
+      </w:r>
+      <w:proofErr w:type="spellEnd"/>
+      <w:r>
+        <w:rPr>
+          <w:rFonts w:asciiTheme="minorBidi" w:hAnsiTheme="minorBidi" w:cs="B Nazanin"/>
+          <w:sz w:val="32"/>
+          <w:szCs w:val="32"/>
+          <w:lang w:bidi="fa-IR"/>
+        </w:rPr>
+        <w:t xml:space="preserve">/o </w:t>
       </w:r>
       <w:r>
         <w:rPr>
@@ -2105,6 +2127,7 @@
         </w:rPr>
         <w:t>این روش اشکال زدایی و وارسی (</w:t>
       </w:r>
+      <w:proofErr w:type="spellStart"/>
       <w:r>
         <w:rPr>
           <w:rFonts w:asciiTheme="minorBidi" w:hAnsiTheme="minorBidi" w:cs="B Nazanin"/>
@@ -2115,6 +2138,7 @@
         </w:rPr>
         <w:t>Cerification</w:t>
       </w:r>
+      <w:proofErr w:type="spellEnd"/>
       <w:r>
         <w:rPr>
           <w:rFonts w:asciiTheme="minorBidi" w:hAnsiTheme="minorBidi" w:cs="B Nazanin" w:hint="cs"/>

</xml_diff>

<commit_message>
update lecture 2 - section 2
</commit_message>
<xml_diff>
--- a/Lecture-2/Lecture-2-2.docx
+++ b/Lecture-2/Lecture-2-2.docx
@@ -131,6 +131,9 @@
     </w:p>
     <w:p>
       <w:pPr>
+        <w:tabs>
+          <w:tab w:val="left" w:pos="2130"/>
+        </w:tabs>
         <w:bidi/>
         <w:ind w:left="720"/>
         <w:rPr>
@@ -143,6 +146,20 @@
           <w:lang w:bidi="fa-IR"/>
         </w:rPr>
       </w:pPr>
+      <w:r>
+        <w:rPr>
+          <w:rFonts w:asciiTheme="minorBidi" w:hAnsiTheme="minorBidi" w:cs="B Nazanin"/>
+          <w:b/>
+          <w:bCs/>
+          <w:sz w:val="44"/>
+          <w:szCs w:val="44"/>
+          <w:rtl/>
+          <w:lang w:bidi="fa-IR"/>
+        </w:rPr>
+        <w:tab/>
+      </w:r>
+      <w:bookmarkStart w:id="0" w:name="_GoBack"/>
+      <w:bookmarkEnd w:id="0"/>
     </w:p>
     <w:p>
       <w:pPr>
@@ -585,18 +602,7 @@
           <w:highlight w:val="yellow"/>
           <w:lang w:bidi="fa-IR"/>
         </w:rPr>
-        <w:t xml:space="preserve">MS </w:t>
-      </w:r>
-      <w:proofErr w:type="gramStart"/>
-      <w:r>
-        <w:rPr>
-          <w:rFonts w:asciiTheme="minorBidi" w:hAnsiTheme="minorBidi" w:cs="B Nazanin"/>
-          <w:sz w:val="32"/>
-          <w:szCs w:val="32"/>
-          <w:highlight w:val="yellow"/>
-          <w:lang w:bidi="fa-IR"/>
-        </w:rPr>
-        <w:t>DOS</w:t>
+        <w:t>MS DOS</w:t>
       </w:r>
       <w:r>
         <w:rPr>
@@ -619,7 +625,6 @@
         </w:rPr>
         <w:t xml:space="preserve"> مثالی</w:t>
       </w:r>
-      <w:proofErr w:type="gramEnd"/>
       <w:r>
         <w:rPr>
           <w:rFonts w:asciiTheme="minorBidi" w:hAnsiTheme="minorBidi" w:cs="B Nazanin" w:hint="cs"/>
@@ -2643,7 +2648,6 @@
         </w:rPr>
         <w:t>این روش اشکال زدایی و وارسی (</w:t>
       </w:r>
-      <w:proofErr w:type="spellStart"/>
       <w:r>
         <w:rPr>
           <w:rFonts w:asciiTheme="minorBidi" w:hAnsiTheme="minorBidi" w:cs="B Nazanin"/>
@@ -2654,7 +2658,6 @@
         </w:rPr>
         <w:t>Cerification</w:t>
       </w:r>
-      <w:proofErr w:type="spellEnd"/>
       <w:r>
         <w:rPr>
           <w:rFonts w:asciiTheme="minorBidi" w:hAnsiTheme="minorBidi" w:cs="B Nazanin" w:hint="cs"/>
@@ -3192,7 +3195,7 @@
       <w:pPr>
         <w:bidi/>
         <w:rPr>
-          <w:rFonts w:asciiTheme="minorBidi" w:hAnsiTheme="minorBidi" w:cs="B Nazanin" w:hint="cs"/>
+          <w:rFonts w:asciiTheme="minorBidi" w:hAnsiTheme="minorBidi" w:cs="B Nazanin"/>
           <w:b/>
           <w:bCs/>
           <w:color w:val="70AD47" w:themeColor="accent6"/>
@@ -4821,8 +4824,6 @@
         </w:rPr>
         <w:t>S</w:t>
       </w:r>
-      <w:bookmarkStart w:id="0" w:name="_GoBack"/>
-      <w:bookmarkEnd w:id="0"/>
       <w:r>
         <w:rPr>
           <w:rFonts w:asciiTheme="minorBidi" w:hAnsiTheme="minorBidi" w:cs="B Nazanin"/>
@@ -5522,7 +5523,7 @@
         <w:pStyle w:val="ListParagraph"/>
         <w:bidi/>
         <w:rPr>
-          <w:rFonts w:asciiTheme="minorBidi" w:hAnsiTheme="minorBidi" w:cs="B Nazanin" w:hint="cs"/>
+          <w:rFonts w:asciiTheme="minorBidi" w:hAnsiTheme="minorBidi" w:cs="B Nazanin"/>
           <w:sz w:val="36"/>
           <w:szCs w:val="36"/>
           <w:rtl/>
@@ -5689,7 +5690,6 @@
         </w:rPr>
         <w:t xml:space="preserve"> و دو سیستم عامل معروف دیگر یعنی اندروید و </w:t>
       </w:r>
-      <w:proofErr w:type="spellStart"/>
       <w:r>
         <w:rPr>
           <w:rFonts w:asciiTheme="minorBidi" w:hAnsiTheme="minorBidi" w:cs="B Nazanin"/>
@@ -5699,7 +5699,6 @@
         </w:rPr>
         <w:t>ios</w:t>
       </w:r>
-      <w:proofErr w:type="spellEnd"/>
     </w:p>
     <w:sectPr>
       <w:pgSz w:w="12240" w:h="15840"/>
@@ -6638,7 +6637,7 @@
 </file>
 
 <file path=customXml/itemProps1.xml><?xml version="1.0" encoding="utf-8"?>
-<ds:datastoreItem xmlns:ds="http://schemas.openxmlformats.org/officeDocument/2006/customXml" ds:itemID="{8E14998A-C8E4-4AD6-9671-89F9FA36B9D3}">
+<ds:datastoreItem xmlns:ds="http://schemas.openxmlformats.org/officeDocument/2006/customXml" ds:itemID="{70B2C274-C815-495F-9AC3-AF8EABF26570}">
   <ds:schemaRefs>
     <ds:schemaRef ds:uri="http://schemas.openxmlformats.org/officeDocument/2006/bibliography"/>
   </ds:schemaRefs>

</xml_diff>

<commit_message>
add lecture 5 images
</commit_message>
<xml_diff>
--- a/Lecture-2/Lecture-2-2.docx
+++ b/Lecture-2/Lecture-2-2.docx
@@ -9,9 +9,9 @@
           <w:rFonts w:cs="B Nazanin"/>
           <w:b/>
           <w:bCs/>
+          <w:color w:val="FF0000"/>
           <w:sz w:val="40"/>
           <w:szCs w:val="40"/>
-          <w:rtl/>
           <w:lang w:bidi="fa-IR"/>
         </w:rPr>
       </w:pPr>
@@ -20,42 +20,33 @@
           <w:rFonts w:cs="B Nazanin" w:hint="cs"/>
           <w:b/>
           <w:bCs/>
+          <w:color w:val="FF0000"/>
           <w:sz w:val="40"/>
           <w:szCs w:val="40"/>
           <w:rtl/>
           <w:lang w:bidi="fa-IR"/>
         </w:rPr>
-        <w:t>سیستم عامل جلسه دوم</w:t>
+        <w:t xml:space="preserve">سیستم عامل جلسه دوم (بخش </w:t>
       </w:r>
       <w:r>
         <w:rPr>
           <w:rFonts w:cs="B Nazanin" w:hint="cs"/>
           <w:b/>
           <w:bCs/>
+          <w:color w:val="FF0000"/>
           <w:sz w:val="40"/>
           <w:szCs w:val="40"/>
           <w:rtl/>
           <w:lang w:bidi="fa-IR"/>
         </w:rPr>
-        <w:t xml:space="preserve"> (بخش </w:t>
+        <w:t>دوم</w:t>
       </w:r>
       <w:r>
         <w:rPr>
           <w:rFonts w:cs="B Nazanin" w:hint="cs"/>
           <w:b/>
           <w:bCs/>
-          <w:sz w:val="40"/>
-          <w:szCs w:val="40"/>
-          <w:rtl/>
-          <w:lang w:bidi="fa-IR"/>
-        </w:rPr>
-        <w:t>دوم</w:t>
-      </w:r>
-      <w:r>
-        <w:rPr>
-          <w:rFonts w:cs="B Nazanin" w:hint="cs"/>
-          <w:b/>
-          <w:bCs/>
+          <w:color w:val="FF0000"/>
           <w:sz w:val="40"/>
           <w:szCs w:val="40"/>
           <w:rtl/>
@@ -71,12 +62,15 @@
           <w:rFonts w:cs="B Nazanin"/>
           <w:b/>
           <w:bCs/>
+          <w:color w:val="FF0000"/>
           <w:sz w:val="40"/>
           <w:szCs w:val="40"/>
           <w:rtl/>
           <w:lang w:bidi="fa-IR"/>
         </w:rPr>
       </w:pPr>
+      <w:bookmarkStart w:id="0" w:name="_GoBack"/>
+      <w:bookmarkEnd w:id="0"/>
     </w:p>
     <w:p>
       <w:pPr>
@@ -127,36 +121,6 @@
           <w:lang w:bidi="fa-IR"/>
         </w:rPr>
         <w:t xml:space="preserve"> از نظر ساختاری</w:t>
-      </w:r>
-    </w:p>
-    <w:p>
-      <w:pPr>
-        <w:tabs>
-          <w:tab w:val="left" w:pos="2130"/>
-        </w:tabs>
-        <w:bidi/>
-        <w:ind w:left="720"/>
-        <w:rPr>
-          <w:rFonts w:asciiTheme="minorBidi" w:hAnsiTheme="minorBidi" w:cs="B Nazanin"/>
-          <w:b/>
-          <w:bCs/>
-          <w:sz w:val="44"/>
-          <w:szCs w:val="44"/>
-          <w:rtl/>
-          <w:lang w:bidi="fa-IR"/>
-        </w:rPr>
-      </w:pPr>
-      <w:r>
-        <w:rPr>
-          <w:rFonts w:asciiTheme="minorBidi" w:hAnsiTheme="minorBidi" w:cs="B Nazanin"/>
-          <w:b/>
-          <w:bCs/>
-          <w:sz w:val="44"/>
-          <w:szCs w:val="44"/>
-          <w:rtl/>
-          <w:lang w:bidi="fa-IR"/>
-        </w:rPr>
-        <w:tab/>
       </w:r>
     </w:p>
     <w:p>
@@ -600,18 +564,7 @@
           <w:highlight w:val="yellow"/>
           <w:lang w:bidi="fa-IR"/>
         </w:rPr>
-        <w:t xml:space="preserve">MS </w:t>
-      </w:r>
-      <w:proofErr w:type="gramStart"/>
-      <w:r>
-        <w:rPr>
-          <w:rFonts w:asciiTheme="minorBidi" w:hAnsiTheme="minorBidi" w:cs="B Nazanin"/>
-          <w:sz w:val="32"/>
-          <w:szCs w:val="32"/>
-          <w:highlight w:val="yellow"/>
-          <w:lang w:bidi="fa-IR"/>
-        </w:rPr>
-        <w:t>DOS</w:t>
+        <w:t>MS DOS</w:t>
       </w:r>
       <w:r>
         <w:rPr>
@@ -634,7 +587,6 @@
         </w:rPr>
         <w:t xml:space="preserve"> مثالی</w:t>
       </w:r>
-      <w:proofErr w:type="gramEnd"/>
       <w:r>
         <w:rPr>
           <w:rFonts w:asciiTheme="minorBidi" w:hAnsiTheme="minorBidi" w:cs="B Nazanin" w:hint="cs"/>
@@ -2728,7 +2680,6 @@
         </w:rPr>
         <w:t>این روش اشکال زدایی و وارسی (</w:t>
       </w:r>
-      <w:proofErr w:type="spellStart"/>
       <w:r>
         <w:rPr>
           <w:rFonts w:asciiTheme="minorBidi" w:hAnsiTheme="minorBidi" w:cs="B Nazanin"/>
@@ -2739,7 +2690,6 @@
         </w:rPr>
         <w:t>Cerification</w:t>
       </w:r>
-      <w:proofErr w:type="spellEnd"/>
       <w:r>
         <w:rPr>
           <w:rFonts w:asciiTheme="minorBidi" w:hAnsiTheme="minorBidi" w:cs="B Nazanin" w:hint="cs"/>
@@ -5454,8 +5404,6 @@
         </w:rPr>
         <w:t>با سرویس گرفتن از سرور کار خود را انجام می دهد</w:t>
       </w:r>
-      <w:bookmarkStart w:id="0" w:name="_GoBack"/>
-      <w:bookmarkEnd w:id="0"/>
     </w:p>
     <w:p>
       <w:pPr>
@@ -5774,7 +5722,6 @@
         </w:rPr>
         <w:t xml:space="preserve"> و دو سیستم عامل معروف دیگر یعنی اندروید و </w:t>
       </w:r>
-      <w:proofErr w:type="spellStart"/>
       <w:r>
         <w:rPr>
           <w:rFonts w:asciiTheme="minorBidi" w:hAnsiTheme="minorBidi" w:cs="B Nazanin"/>
@@ -5784,7 +5731,6 @@
         </w:rPr>
         <w:t>ios</w:t>
       </w:r>
-      <w:proofErr w:type="spellEnd"/>
     </w:p>
     <w:sectPr>
       <w:pgSz w:w="12240" w:h="15840"/>
@@ -6723,7 +6669,7 @@
 </file>
 
 <file path=customXml/itemProps1.xml><?xml version="1.0" encoding="utf-8"?>
-<ds:datastoreItem xmlns:ds="http://schemas.openxmlformats.org/officeDocument/2006/customXml" ds:itemID="{38B18F60-9B85-4040-AE8C-D892D10C17CB}">
+<ds:datastoreItem xmlns:ds="http://schemas.openxmlformats.org/officeDocument/2006/customXml" ds:itemID="{AB666A32-F956-4B8B-B9B4-670880569360}">
   <ds:schemaRefs>
     <ds:schemaRef ds:uri="http://schemas.openxmlformats.org/officeDocument/2006/bibliography"/>
   </ds:schemaRefs>

</xml_diff>